<commit_message>
click a category and display dishes
</commit_message>
<xml_diff>
--- a/Documentations/Unofficial Dissertation/13._Dissertation_20Mar21.docx
+++ b/Documentations/Unofficial Dissertation/13._Dissertation_20Mar21.docx
@@ -3,8 +3,2819 @@
 <w:document xmlns:wpc="http://schemas.microsoft.com/office/word/2010/wordprocessingCanvas" xmlns:cx="http://schemas.microsoft.com/office/drawing/2014/chartex" xmlns:cx1="http://schemas.microsoft.com/office/drawing/2015/9/8/chartex" xmlns:cx2="http://schemas.microsoft.com/office/drawing/2015/10/21/chartex" xmlns:cx3="http://schemas.microsoft.com/office/drawing/2016/5/9/chartex" xmlns:cx4="http://schemas.microsoft.com/office/drawing/2016/5/10/chartex" xmlns:cx5="http://schemas.microsoft.com/office/drawing/2016/5/11/chartex" xmlns:cx6="http://schemas.microsoft.com/office/drawing/2016/5/12/chartex" xmlns:cx7="http://schemas.microsoft.com/office/drawing/2016/5/13/chartex" xmlns:cx8="http://schemas.microsoft.com/office/drawing/2016/5/14/chartex" xmlns:mc="http://schemas.openxmlformats.org/markup-compatibility/2006" xmlns:aink="http://schemas.microsoft.com/office/drawing/2016/ink" xmlns:am3d="http://schemas.microsoft.com/office/drawing/2017/model3d" xmlns:o="urn:schemas-microsoft-com:office:office" xmlns:r="http://schemas.openxmlformats.org/officeDocument/2006/relationships" xmlns:m="http://schemas.openxmlformats.org/officeDocument/2006/math" xmlns:v="urn:schemas-microsoft-com:vml" xmlns:wp14="http://schemas.microsoft.com/office/word/2010/wordprocessingDrawing" xmlns:wp="http://schemas.openxmlformats.org/drawingml/2006/wordprocessingDrawing" xmlns:w10="urn:schemas-microsoft-com:office:word" xmlns:w="http://schemas.openxmlformats.org/wordprocessingml/2006/main" xmlns:w14="http://schemas.microsoft.com/office/word/2010/wordml" xmlns:w15="http://schemas.microsoft.com/office/word/2012/wordml" xmlns:w16cex="http://schemas.microsoft.com/office/word/2018/wordml/cex" xmlns:w16cid="http://schemas.microsoft.com/office/word/2016/wordml/cid" xmlns:w16="http://schemas.microsoft.com/office/word/2018/wordml" xmlns:w16se="http://schemas.microsoft.com/office/word/2015/wordml/symex" xmlns:wpg="http://schemas.microsoft.com/office/word/2010/wordprocessingGroup" xmlns:wpi="http://schemas.microsoft.com/office/word/2010/wordprocessingInk" xmlns:wne="http://schemas.microsoft.com/office/word/2006/wordml" xmlns:wps="http://schemas.microsoft.com/office/word/2010/wordprocessingShape" mc:Ignorable="w14 w15 w16se w16cid w16 w16cex wp14">
   <w:body>
     <w:p>
-      <w:r>
+      <w:pPr>
+        <w:pStyle w:val="Heading1"/>
+        <w:rPr>
+          <w:lang w:val="en-US"/>
+        </w:rPr>
+      </w:pPr>
+      <w:r>
+        <w:rPr>
+          <w:lang w:val="en-US"/>
+        </w:rPr>
+        <w:t>Pending</w:t>
+      </w:r>
+      <w:r>
+        <w:rPr>
+          <w:lang w:val="en-US"/>
+        </w:rPr>
+        <w:t xml:space="preserve"> - </w:t>
+      </w:r>
+      <w:r>
+        <w:rPr>
+          <w:lang w:val="en-US"/>
+        </w:rPr>
+        <w:t>Abstract</w:t>
+      </w:r>
+    </w:p>
+    <w:p>
+      <w:pPr>
+        <w:rPr>
+          <w:lang w:val="en-US"/>
+        </w:rPr>
+      </w:pPr>
+    </w:p>
+    <w:p>
+      <w:pPr>
+        <w:pStyle w:val="NoSpacing"/>
+        <w:rPr>
+          <w:lang w:val="en-US"/>
+        </w:rPr>
+      </w:pPr>
+      <w:r>
+        <w:rPr>
+          <w:lang w:val="en-US"/>
+        </w:rPr>
+        <w:t xml:space="preserve">/what is the project and why </w:t>
+      </w:r>
+      <w:r>
+        <w:rPr>
+          <w:lang w:val="en-US"/>
+        </w:rPr>
+        <w:t xml:space="preserve">did </w:t>
+      </w:r>
+      <w:r>
+        <w:rPr>
+          <w:lang w:val="en-US"/>
+        </w:rPr>
+        <w:t>you d</w:t>
+      </w:r>
+      <w:r>
+        <w:rPr>
+          <w:lang w:val="en-US"/>
+        </w:rPr>
+        <w:t>o</w:t>
+      </w:r>
+      <w:r>
+        <w:rPr>
+          <w:lang w:val="en-US"/>
+        </w:rPr>
+        <w:t xml:space="preserve"> it?</w:t>
+      </w:r>
+    </w:p>
+    <w:p>
+      <w:pPr>
+        <w:rPr>
+          <w:lang w:val="en-US"/>
+        </w:rPr>
+      </w:pPr>
+    </w:p>
+    <w:p>
+      <w:pPr>
+        <w:pStyle w:val="NoSpacing"/>
+        <w:rPr>
+          <w:lang w:val="en-US"/>
+        </w:rPr>
+      </w:pPr>
+      <w:r>
+        <w:rPr>
+          <w:lang w:val="en-US"/>
+        </w:rPr>
+        <w:t>/what did you do and how?</w:t>
+      </w:r>
+    </w:p>
+    <w:p>
+      <w:pPr>
+        <w:rPr>
+          <w:lang w:val="en-US"/>
+        </w:rPr>
+      </w:pPr>
+    </w:p>
+    <w:p>
+      <w:pPr>
+        <w:pStyle w:val="NoSpacing"/>
+        <w:rPr>
+          <w:lang w:val="en-US"/>
+        </w:rPr>
+      </w:pPr>
+      <w:r>
+        <w:rPr>
+          <w:lang w:val="en-US"/>
+        </w:rPr>
+        <w:t>/what are the important finding</w:t>
+      </w:r>
+      <w:r>
+        <w:rPr>
+          <w:lang w:val="en-US"/>
+        </w:rPr>
+        <w:t>s</w:t>
+      </w:r>
+      <w:r>
+        <w:rPr>
+          <w:lang w:val="en-US"/>
+        </w:rPr>
+        <w:t>?</w:t>
+      </w:r>
+    </w:p>
+    <w:p>
+      <w:pPr>
+        <w:rPr>
+          <w:lang w:val="en-US"/>
+        </w:rPr>
+      </w:pPr>
+    </w:p>
+    <w:p>
+      <w:pPr>
+        <w:rPr>
+          <w:lang w:val="en-US"/>
+        </w:rPr>
+      </w:pPr>
+    </w:p>
+    <w:p>
+      <w:pPr>
+        <w:rPr>
+          <w:lang w:val="en-US"/>
+        </w:rPr>
+      </w:pPr>
+    </w:p>
+    <w:p>
+      <w:pPr>
+        <w:rPr>
+          <w:lang w:val="en-US"/>
+        </w:rPr>
+      </w:pPr>
+    </w:p>
+    <w:p>
+      <w:pPr>
+        <w:rPr>
+          <w:lang w:val="en-US"/>
+        </w:rPr>
+      </w:pPr>
+    </w:p>
+    <w:p>
+      <w:pPr>
+        <w:rPr>
+          <w:lang w:val="en-US"/>
+        </w:rPr>
+      </w:pPr>
+    </w:p>
+    <w:p>
+      <w:pPr>
+        <w:rPr>
+          <w:lang w:val="en-US"/>
+        </w:rPr>
+      </w:pPr>
+    </w:p>
+    <w:p>
+      <w:pPr>
+        <w:rPr>
+          <w:lang w:val="en-US"/>
+        </w:rPr>
+      </w:pPr>
+    </w:p>
+    <w:p>
+      <w:pPr>
+        <w:rPr>
+          <w:lang w:val="en-US"/>
+        </w:rPr>
+      </w:pPr>
+    </w:p>
+    <w:p>
+      <w:pPr>
+        <w:rPr>
+          <w:lang w:val="en-US"/>
+        </w:rPr>
+      </w:pPr>
+    </w:p>
+    <w:p>
+      <w:pPr>
+        <w:rPr>
+          <w:lang w:val="en-US"/>
+        </w:rPr>
+      </w:pPr>
+    </w:p>
+    <w:p>
+      <w:pPr>
+        <w:rPr>
+          <w:lang w:val="en-US"/>
+        </w:rPr>
+      </w:pPr>
+    </w:p>
+    <w:p>
+      <w:pPr>
+        <w:rPr>
+          <w:lang w:val="en-US"/>
+        </w:rPr>
+      </w:pPr>
+    </w:p>
+    <w:p>
+      <w:pPr>
+        <w:rPr>
+          <w:lang w:val="en-US"/>
+        </w:rPr>
+      </w:pPr>
+    </w:p>
+    <w:p>
+      <w:pPr>
+        <w:rPr>
+          <w:lang w:val="en-US"/>
+        </w:rPr>
+      </w:pPr>
+    </w:p>
+    <w:p>
+      <w:pPr>
+        <w:rPr>
+          <w:lang w:val="en-US"/>
+        </w:rPr>
+      </w:pPr>
+    </w:p>
+    <w:p>
+      <w:pPr>
+        <w:rPr>
+          <w:lang w:val="en-US"/>
+        </w:rPr>
+      </w:pPr>
+    </w:p>
+    <w:p>
+      <w:pPr>
+        <w:rPr>
+          <w:lang w:val="en-US"/>
+        </w:rPr>
+      </w:pPr>
+    </w:p>
+    <w:p>
+      <w:pPr>
+        <w:rPr>
+          <w:lang w:val="en-US"/>
+        </w:rPr>
+      </w:pPr>
+    </w:p>
+    <w:p>
+      <w:pPr>
+        <w:rPr>
+          <w:lang w:val="en-US"/>
+        </w:rPr>
+      </w:pPr>
+    </w:p>
+    <w:p>
+      <w:pPr>
+        <w:rPr>
+          <w:lang w:val="en-US"/>
+        </w:rPr>
+      </w:pPr>
+    </w:p>
+    <w:p>
+      <w:pPr>
+        <w:rPr>
+          <w:lang w:val="en-US"/>
+        </w:rPr>
+      </w:pPr>
+    </w:p>
+    <w:p>
+      <w:pPr>
+        <w:rPr>
+          <w:lang w:val="en-US"/>
+        </w:rPr>
+      </w:pPr>
+    </w:p>
+    <w:p>
+      <w:pPr>
+        <w:pStyle w:val="Heading1"/>
+        <w:rPr>
+          <w:lang w:val="en-US"/>
+        </w:rPr>
+      </w:pPr>
+      <w:r>
+        <w:rPr>
+          <w:lang w:val="en-US"/>
+        </w:rPr>
+        <w:lastRenderedPageBreak/>
+        <w:t xml:space="preserve">Introduction </w:t>
+      </w:r>
+    </w:p>
+    <w:p>
+      <w:pPr>
+        <w:rPr>
+          <w:lang w:val="en-US"/>
+        </w:rPr>
+      </w:pPr>
+    </w:p>
+    <w:p>
+      <w:pPr>
+        <w:pStyle w:val="NoSpacing"/>
+      </w:pPr>
+      <w:r>
+        <w:t xml:space="preserve">// </w:t>
+      </w:r>
+      <w:r>
+        <w:t xml:space="preserve">briefly </w:t>
+      </w:r>
+      <w:r>
+        <w:t>describe the</w:t>
+      </w:r>
+      <w:r>
+        <w:t xml:space="preserve"> goals</w:t>
+      </w:r>
+      <w:r>
+        <w:t xml:space="preserve"> software</w:t>
+      </w:r>
+    </w:p>
+    <w:p>
+      <w:pPr>
+        <w:rPr>
+          <w:lang w:val="en-US"/>
+        </w:rPr>
+      </w:pPr>
+      <w:r>
+        <w:rPr>
+          <w:lang w:val="en-US"/>
+        </w:rPr>
+        <w:t xml:space="preserve">Laser Mate! is a self-defined software engineering project that aims to develop a mobile web platform enabling sit-in restaurant customers to order and pay for their meals online. </w:t>
+      </w:r>
+    </w:p>
+    <w:p>
+      <w:pPr>
+        <w:rPr>
+          <w:lang w:val="en-US"/>
+        </w:rPr>
+      </w:pPr>
+    </w:p>
+    <w:p>
+      <w:pPr>
+        <w:pStyle w:val="Heading2"/>
+        <w:rPr>
+          <w:lang w:val="en-US"/>
+        </w:rPr>
+      </w:pPr>
+      <w:r>
+        <w:rPr>
+          <w:lang w:val="en-US"/>
+        </w:rPr>
+        <w:t xml:space="preserve">Done - </w:t>
+      </w:r>
+      <w:proofErr w:type="gramStart"/>
+      <w:r>
+        <w:rPr>
+          <w:lang w:val="en-US"/>
+        </w:rPr>
+        <w:t>Motivation</w:t>
+      </w:r>
+      <w:proofErr w:type="gramEnd"/>
+      <w:r>
+        <w:rPr>
+          <w:lang w:val="en-US"/>
+        </w:rPr>
         <w:t xml:space="preserve"> </w:t>
+      </w:r>
+    </w:p>
+    <w:p>
+      <w:pPr>
+        <w:pStyle w:val="NoSpacing"/>
+        <w:rPr>
+          <w:lang w:val="en-US"/>
+        </w:rPr>
+      </w:pPr>
+    </w:p>
+    <w:p>
+      <w:pPr>
+        <w:pStyle w:val="NoSpacing"/>
+        <w:rPr>
+          <w:lang w:val="en-US"/>
+        </w:rPr>
+      </w:pPr>
+      <w:r>
+        <w:rPr>
+          <w:lang w:val="en-US"/>
+        </w:rPr>
+        <w:t>// what issue would restaurant owner faces without the software?</w:t>
+      </w:r>
+    </w:p>
+    <w:p>
+      <w:r>
+        <w:t xml:space="preserve">The continuous business closure due to the current covid-19 pandemic resulted in a sharp financial loss for many restaurant owners. To rebound from this year-long recession, owners must adapt and implement innovative ways to survive and recover from these circumstances. </w:t>
+      </w:r>
+      <w:r>
+        <w:t>This dissertation work</w:t>
+      </w:r>
+      <w:r>
+        <w:t xml:space="preserve"> </w:t>
+      </w:r>
+      <w:r>
+        <w:t>aims</w:t>
+      </w:r>
+      <w:r>
+        <w:t xml:space="preserve"> to provide a cost-</w:t>
+      </w:r>
+      <w:r>
+        <w:t>effective</w:t>
+      </w:r>
+      <w:r>
+        <w:t xml:space="preserve"> software platform that promises an approximate 50% reduction in waitering expenditure, helping all restaurant businesses get through this difficult economic crisis and </w:t>
+      </w:r>
+      <w:r>
+        <w:t>skyrocket</w:t>
+      </w:r>
+      <w:r>
+        <w:t xml:space="preserve"> from</w:t>
+      </w:r>
+      <w:r>
+        <w:t xml:space="preserve"> previous business performance.</w:t>
+      </w:r>
+    </w:p>
+    <w:p>
+      <w:pPr>
+        <w:spacing w:before="240" w:after="240" w:line="240" w:lineRule="auto"/>
+        <w:rPr>
+          <w:rFonts w:eastAsia="Times New Roman" w:cs="Times New Roman"/>
+          <w:szCs w:val="24"/>
+          <w:lang w:eastAsia="en-GB"/>
+        </w:rPr>
+      </w:pPr>
+      <w:r>
+        <w:rPr>
+          <w:rFonts w:eastAsia="Times New Roman" w:cs="Times New Roman"/>
+          <w:color w:val="000000"/>
+          <w:szCs w:val="24"/>
+          <w:lang w:eastAsia="en-GB"/>
+        </w:rPr>
+        <w:t xml:space="preserve">The </w:t>
+      </w:r>
+      <w:r>
+        <w:rPr>
+          <w:rFonts w:eastAsia="Times New Roman" w:cs="Times New Roman"/>
+          <w:color w:val="000000"/>
+          <w:szCs w:val="24"/>
+          <w:lang w:eastAsia="en-GB"/>
+        </w:rPr>
+        <w:t>issue</w:t>
+      </w:r>
+      <w:r>
+        <w:rPr>
+          <w:rFonts w:eastAsia="Times New Roman" w:cs="Times New Roman"/>
+          <w:color w:val="000000"/>
+          <w:szCs w:val="24"/>
+          <w:lang w:eastAsia="en-GB"/>
+        </w:rPr>
+        <w:t xml:space="preserve"> with traditional restaurant food ordering is the cost implications</w:t>
+      </w:r>
+      <w:proofErr w:type="gramStart"/>
+      <w:r>
+        <w:rPr>
+          <w:rFonts w:eastAsia="Times New Roman" w:cs="Times New Roman"/>
+          <w:color w:val="000000"/>
+          <w:szCs w:val="24"/>
+          <w:lang w:eastAsia="en-GB"/>
+        </w:rPr>
+        <w:t>, in particular</w:t>
+      </w:r>
+      <w:r>
+        <w:rPr>
+          <w:rFonts w:eastAsia="Times New Roman" w:cs="Times New Roman"/>
+          <w:color w:val="000000"/>
+          <w:szCs w:val="24"/>
+          <w:lang w:eastAsia="en-GB"/>
+        </w:rPr>
+        <w:t>,</w:t>
+      </w:r>
+      <w:r>
+        <w:rPr>
+          <w:rFonts w:eastAsia="Times New Roman" w:cs="Times New Roman"/>
+          <w:color w:val="000000"/>
+          <w:szCs w:val="24"/>
+          <w:lang w:eastAsia="en-GB"/>
+        </w:rPr>
+        <w:t xml:space="preserve"> </w:t>
+      </w:r>
+      <w:r>
+        <w:rPr>
+          <w:rFonts w:eastAsia="Times New Roman" w:cs="Times New Roman"/>
+          <w:color w:val="000000"/>
+          <w:szCs w:val="24"/>
+          <w:lang w:eastAsia="en-GB"/>
+        </w:rPr>
+        <w:t>an</w:t>
+      </w:r>
+      <w:proofErr w:type="gramEnd"/>
+      <w:r>
+        <w:rPr>
+          <w:rFonts w:eastAsia="Times New Roman" w:cs="Times New Roman"/>
+          <w:color w:val="000000"/>
+          <w:szCs w:val="24"/>
+          <w:lang w:eastAsia="en-GB"/>
+        </w:rPr>
+        <w:t xml:space="preserve"> </w:t>
+      </w:r>
+      <w:r>
+        <w:rPr>
+          <w:rFonts w:eastAsia="Times New Roman" w:cs="Times New Roman"/>
+          <w:color w:val="000000"/>
+          <w:szCs w:val="24"/>
+          <w:lang w:eastAsia="en-GB"/>
+        </w:rPr>
+        <w:t xml:space="preserve">average </w:t>
+      </w:r>
+      <w:r>
+        <w:rPr>
+          <w:rFonts w:eastAsia="Times New Roman" w:cs="Times New Roman"/>
+          <w:color w:val="000000"/>
+          <w:szCs w:val="24"/>
+          <w:lang w:eastAsia="en-GB"/>
+        </w:rPr>
+        <w:t>waitering cost of ~£37,000. To operate a restaurant business, owners must recruit waitering staff to take customers to the table and to record and deliver meal orders to the kitchen. Other tasks of a restaurant waiter include to deliver and collect meals and to give and take payment. According to PayScale [1], the current waitering staff cost in the UK is £6.95 per hour and the average number of waiters in a restaurant is 2.6 people [2] in the U.S. A typical restaurant also requires waitering staff for 6 hours each opening day, from 12pm-2pm and 5pm-9pm. Assuming hypothetically that a restaurant opens for ~340 days a year, the subsequent average waitering staff cost is 2.6 people x 6 hours x £6.95 per hour x 340 days = ~£37,000.</w:t>
+      </w:r>
+    </w:p>
+    <w:p>
+      <w:pPr>
+        <w:rPr>
+          <w:color w:val="000000"/>
+        </w:rPr>
+      </w:pPr>
+    </w:p>
+    <w:p>
+      <w:pPr>
+        <w:pStyle w:val="NoSpacing"/>
+        <w:rPr>
+          <w:lang w:eastAsia="en-GB"/>
+        </w:rPr>
+      </w:pPr>
+      <w:r>
+        <w:rPr>
+          <w:lang w:eastAsia="en-GB"/>
+        </w:rPr>
+        <w:t>// how and why this software solves the problem?</w:t>
+      </w:r>
+    </w:p>
+    <w:p>
+      <w:pPr>
+        <w:spacing w:before="240" w:after="240" w:line="240" w:lineRule="auto"/>
+        <w:rPr>
+          <w:rFonts w:eastAsia="Times New Roman" w:cs="Times New Roman"/>
+          <w:szCs w:val="24"/>
+          <w:lang w:eastAsia="en-GB"/>
+        </w:rPr>
+      </w:pPr>
+      <w:r>
+        <w:rPr>
+          <w:rFonts w:eastAsia="Times New Roman" w:cs="Times New Roman"/>
+          <w:color w:val="000000"/>
+          <w:szCs w:val="24"/>
+          <w:lang w:eastAsia="en-GB"/>
+        </w:rPr>
+        <w:t xml:space="preserve">The sit-in mobile ordering platform reduces waitering costs by approximately 50% as it redirects the meal ordering and payment process to the customers. Restaurant owner would no longer require </w:t>
+      </w:r>
+      <w:proofErr w:type="gramStart"/>
+      <w:r>
+        <w:rPr>
+          <w:rFonts w:eastAsia="Times New Roman" w:cs="Times New Roman"/>
+          <w:color w:val="000000"/>
+          <w:szCs w:val="24"/>
+          <w:lang w:eastAsia="en-GB"/>
+        </w:rPr>
+        <w:t>to record</w:t>
+      </w:r>
+      <w:proofErr w:type="gramEnd"/>
+      <w:r>
+        <w:rPr>
+          <w:rFonts w:eastAsia="Times New Roman" w:cs="Times New Roman"/>
+          <w:color w:val="000000"/>
+          <w:szCs w:val="24"/>
+          <w:lang w:eastAsia="en-GB"/>
+        </w:rPr>
+        <w:t xml:space="preserve"> and deliver meal orders to the kitchen, as well as that to give and take payment, saving approximately 50% of the aforementioned £37,000 staff cost, at £18,500. This cost saving outcome is particularly crucial </w:t>
+      </w:r>
+      <w:proofErr w:type="gramStart"/>
+      <w:r>
+        <w:rPr>
+          <w:rFonts w:eastAsia="Times New Roman" w:cs="Times New Roman"/>
+          <w:color w:val="000000"/>
+          <w:szCs w:val="24"/>
+          <w:lang w:eastAsia="en-GB"/>
+        </w:rPr>
+        <w:t>in light of</w:t>
+      </w:r>
+      <w:proofErr w:type="gramEnd"/>
+      <w:r>
+        <w:rPr>
+          <w:rFonts w:eastAsia="Times New Roman" w:cs="Times New Roman"/>
+          <w:color w:val="000000"/>
+          <w:szCs w:val="24"/>
+          <w:lang w:eastAsia="en-GB"/>
+        </w:rPr>
+        <w:t xml:space="preserve"> the covid-19 pandemic, in which restaurant owners would hope for a significant profit boost to recover from previous losses due to restaurant closure.</w:t>
+      </w:r>
+    </w:p>
+    <w:p>
+      <w:pPr>
+        <w:rPr>
+          <w:lang w:val="en-US"/>
+        </w:rPr>
+      </w:pPr>
+    </w:p>
+    <w:p>
+      <w:pPr>
+        <w:pStyle w:val="NoSpacing"/>
+        <w:rPr>
+          <w:lang w:val="en-US"/>
+        </w:rPr>
+      </w:pPr>
+      <w:r>
+        <w:rPr>
+          <w:lang w:val="en-US"/>
+        </w:rPr>
+        <w:t>// how does your evaluation outcomes support your software idea?</w:t>
+      </w:r>
+    </w:p>
+    <w:p>
+      <w:pPr>
+        <w:rPr>
+          <w:lang w:val="en-US"/>
+        </w:rPr>
+      </w:pPr>
+    </w:p>
+    <w:p>
+      <w:pPr>
+        <w:pStyle w:val="NoSpacing"/>
+        <w:rPr>
+          <w:lang w:val="en-US"/>
+        </w:rPr>
+      </w:pPr>
+      <w:r>
+        <w:rPr>
+          <w:lang w:val="en-US"/>
+        </w:rPr>
+        <w:t xml:space="preserve">// how is your software progress? Does the software </w:t>
+      </w:r>
+      <w:proofErr w:type="gramStart"/>
+      <w:r>
+        <w:rPr>
+          <w:lang w:val="en-US"/>
+        </w:rPr>
+        <w:t>works</w:t>
+      </w:r>
+      <w:proofErr w:type="gramEnd"/>
+      <w:r>
+        <w:rPr>
+          <w:lang w:val="en-US"/>
+        </w:rPr>
+        <w:t xml:space="preserve">? </w:t>
+      </w:r>
+    </w:p>
+    <w:p>
+      <w:pPr>
+        <w:pStyle w:val="NoSpacing"/>
+        <w:rPr>
+          <w:lang w:val="en-US"/>
+        </w:rPr>
+      </w:pPr>
+    </w:p>
+    <w:p>
+      <w:pPr>
+        <w:pStyle w:val="Heading2"/>
+        <w:rPr>
+          <w:lang w:val="en-US"/>
+        </w:rPr>
+      </w:pPr>
+      <w:r>
+        <w:rPr>
+          <w:lang w:val="en-US"/>
+        </w:rPr>
+        <w:lastRenderedPageBreak/>
+        <w:t xml:space="preserve">Aim </w:t>
+      </w:r>
+    </w:p>
+    <w:p>
+      <w:pPr>
+        <w:rPr>
+          <w:lang w:val="en-US"/>
+        </w:rPr>
+      </w:pPr>
+    </w:p>
+    <w:p>
+      <w:pPr>
+        <w:pStyle w:val="NoSpacing"/>
+        <w:rPr>
+          <w:lang w:val="en-US"/>
+        </w:rPr>
+      </w:pPr>
+      <w:r>
+        <w:rPr>
+          <w:lang w:val="en-US"/>
+        </w:rPr>
+        <w:t>// what are the goals of the software (for different user types</w:t>
+      </w:r>
+      <w:r>
+        <w:rPr>
+          <w:lang w:val="en-US"/>
+        </w:rPr>
+        <w:t xml:space="preserve"> – user stories)? </w:t>
+      </w:r>
+    </w:p>
+    <w:p>
+      <w:pPr>
+        <w:pStyle w:val="NoSpacing"/>
+        <w:rPr>
+          <w:lang w:val="en-US"/>
+        </w:rPr>
+      </w:pPr>
+    </w:p>
+    <w:p>
+      <w:pPr>
+        <w:pStyle w:val="NoSpacing"/>
+        <w:rPr>
+          <w:lang w:val="en-US"/>
+        </w:rPr>
+      </w:pPr>
+    </w:p>
+    <w:p>
+      <w:pPr>
+        <w:pStyle w:val="NoSpacing"/>
+        <w:rPr>
+          <w:lang w:val="en-US"/>
+        </w:rPr>
+      </w:pPr>
+      <w:r>
+        <w:rPr>
+          <w:lang w:val="en-US"/>
+        </w:rPr>
+        <w:t xml:space="preserve">// what are the business requirements </w:t>
+      </w:r>
+    </w:p>
+    <w:p>
+      <w:pPr>
+        <w:pStyle w:val="NoSpacing"/>
+        <w:rPr>
+          <w:lang w:val="en-US"/>
+        </w:rPr>
+      </w:pPr>
+    </w:p>
+    <w:p>
+      <w:pPr>
+        <w:pStyle w:val="NoSpacing"/>
+        <w:rPr>
+          <w:lang w:val="en-US"/>
+        </w:rPr>
+      </w:pPr>
+    </w:p>
+    <w:p>
+      <w:pPr>
+        <w:pStyle w:val="Heading2"/>
+        <w:rPr>
+          <w:lang w:val="en-US"/>
+        </w:rPr>
+      </w:pPr>
+      <w:r>
+        <w:rPr>
+          <w:lang w:val="en-US"/>
+        </w:rPr>
+        <w:t xml:space="preserve">Round 1 </w:t>
+      </w:r>
+      <w:r>
+        <w:rPr>
+          <w:lang w:val="en-US"/>
+        </w:rPr>
+        <w:t xml:space="preserve">- </w:t>
+      </w:r>
+      <w:r>
+        <w:rPr>
+          <w:lang w:val="en-US"/>
+        </w:rPr>
+        <w:t xml:space="preserve">Dissertation </w:t>
+      </w:r>
+      <w:r>
+        <w:rPr>
+          <w:lang w:val="en-US"/>
+        </w:rPr>
+        <w:t>Outline</w:t>
+      </w:r>
+      <w:r>
+        <w:rPr>
+          <w:lang w:val="en-US"/>
+        </w:rPr>
+        <w:t>s</w:t>
+      </w:r>
+      <w:r>
+        <w:rPr>
+          <w:lang w:val="en-US"/>
+        </w:rPr>
+        <w:t xml:space="preserve"> </w:t>
+      </w:r>
+    </w:p>
+    <w:p>
+      <w:pPr>
+        <w:rPr>
+          <w:lang w:val="en-US"/>
+        </w:rPr>
+      </w:pPr>
+    </w:p>
+    <w:p>
+      <w:pPr>
+        <w:rPr>
+          <w:lang w:val="en-US"/>
+        </w:rPr>
+      </w:pPr>
+      <w:r>
+        <w:rPr>
+          <w:lang w:val="en-US"/>
+        </w:rPr>
+        <w:t>Th</w:t>
+      </w:r>
+      <w:r>
+        <w:rPr>
+          <w:lang w:val="en-US"/>
+        </w:rPr>
+        <w:t>is paper comprises of</w:t>
+      </w:r>
+      <w:r>
+        <w:rPr>
+          <w:lang w:val="en-US"/>
+        </w:rPr>
+        <w:t>:</w:t>
+      </w:r>
+    </w:p>
+    <w:p>
+      <w:pPr>
+        <w:pStyle w:val="ListParagraph"/>
+        <w:numPr>
+          <w:ilvl w:val="0"/>
+          <w:numId w:val="36"/>
+        </w:numPr>
+        <w:rPr>
+          <w:lang w:val="en-US"/>
+        </w:rPr>
+      </w:pPr>
+      <w:r>
+        <w:rPr>
+          <w:lang w:val="en-US"/>
+        </w:rPr>
+        <w:t>The f</w:t>
+      </w:r>
+      <w:r>
+        <w:rPr>
+          <w:lang w:val="en-US"/>
+        </w:rPr>
+        <w:t xml:space="preserve">inal </w:t>
+      </w:r>
+      <w:r>
+        <w:rPr>
+          <w:lang w:val="en-US"/>
+        </w:rPr>
+        <w:t>s</w:t>
+      </w:r>
+      <w:r>
+        <w:rPr>
+          <w:lang w:val="en-US"/>
+        </w:rPr>
+        <w:t xml:space="preserve">oftware </w:t>
+      </w:r>
+      <w:r>
+        <w:rPr>
+          <w:lang w:val="en-US"/>
+        </w:rPr>
+        <w:t>p</w:t>
+      </w:r>
+      <w:r>
+        <w:rPr>
+          <w:lang w:val="en-US"/>
+        </w:rPr>
+        <w:t xml:space="preserve">roduct </w:t>
+      </w:r>
+      <w:r>
+        <w:rPr>
+          <w:lang w:val="en-US"/>
+        </w:rPr>
+        <w:t>chapter</w:t>
+      </w:r>
+      <w:r>
+        <w:rPr>
+          <w:lang w:val="en-US"/>
+        </w:rPr>
+        <w:t>, which</w:t>
+      </w:r>
+      <w:r>
+        <w:rPr>
+          <w:lang w:val="en-US"/>
+        </w:rPr>
+        <w:t xml:space="preserve"> </w:t>
+      </w:r>
+      <w:r>
+        <w:rPr>
+          <w:lang w:val="en-US"/>
+        </w:rPr>
+        <w:t>showcases the workflow of the</w:t>
+      </w:r>
+      <w:r>
+        <w:rPr>
+          <w:lang w:val="en-US"/>
+        </w:rPr>
+        <w:t xml:space="preserve"> overall</w:t>
+      </w:r>
+      <w:r>
+        <w:rPr>
+          <w:lang w:val="en-US"/>
+        </w:rPr>
+        <w:t xml:space="preserve"> software </w:t>
+      </w:r>
+      <w:r>
+        <w:rPr>
+          <w:lang w:val="en-US"/>
+        </w:rPr>
+        <w:t>work</w:t>
+      </w:r>
+      <w:r>
+        <w:rPr>
+          <w:lang w:val="en-US"/>
+        </w:rPr>
+        <w:t>, in the form of</w:t>
+      </w:r>
+      <w:r>
+        <w:rPr>
+          <w:lang w:val="en-US"/>
+        </w:rPr>
+        <w:t xml:space="preserve"> digital prototype design</w:t>
+      </w:r>
+      <w:r>
+        <w:rPr>
+          <w:lang w:val="en-US"/>
+        </w:rPr>
+        <w:t>.</w:t>
+      </w:r>
+    </w:p>
+    <w:p>
+      <w:pPr>
+        <w:pStyle w:val="ListParagraph"/>
+        <w:numPr>
+          <w:ilvl w:val="0"/>
+          <w:numId w:val="36"/>
+        </w:numPr>
+        <w:rPr>
+          <w:lang w:val="en-US"/>
+        </w:rPr>
+      </w:pPr>
+      <w:r>
+        <w:rPr>
+          <w:lang w:val="en-US"/>
+        </w:rPr>
+        <w:t>The s</w:t>
+      </w:r>
+      <w:r>
+        <w:rPr>
+          <w:lang w:val="en-US"/>
+        </w:rPr>
+        <w:t xml:space="preserve">oftware </w:t>
+      </w:r>
+      <w:r>
+        <w:rPr>
+          <w:lang w:val="en-US"/>
+        </w:rPr>
+        <w:t>r</w:t>
+      </w:r>
+      <w:r>
+        <w:rPr>
+          <w:lang w:val="en-US"/>
+        </w:rPr>
+        <w:t xml:space="preserve">equirement </w:t>
+      </w:r>
+      <w:r>
+        <w:rPr>
+          <w:lang w:val="en-US"/>
+        </w:rPr>
+        <w:t>s</w:t>
+      </w:r>
+      <w:r>
+        <w:rPr>
+          <w:lang w:val="en-US"/>
+        </w:rPr>
+        <w:t>pecifications</w:t>
+      </w:r>
+      <w:r>
+        <w:rPr>
+          <w:lang w:val="en-US"/>
+        </w:rPr>
+        <w:t xml:space="preserve"> chapter</w:t>
+      </w:r>
+      <w:r>
+        <w:rPr>
+          <w:lang w:val="en-US"/>
+        </w:rPr>
+        <w:t>,</w:t>
+      </w:r>
+      <w:r>
+        <w:rPr>
+          <w:lang w:val="en-US"/>
+        </w:rPr>
+        <w:t xml:space="preserve"> </w:t>
+      </w:r>
+      <w:r>
+        <w:rPr>
+          <w:lang w:val="en-US"/>
+        </w:rPr>
+        <w:t xml:space="preserve">that </w:t>
+      </w:r>
+      <w:r>
+        <w:rPr>
+          <w:lang w:val="en-US"/>
+        </w:rPr>
+        <w:t xml:space="preserve">outlines the </w:t>
+      </w:r>
+      <w:r>
+        <w:rPr>
+          <w:lang w:val="en-US"/>
+        </w:rPr>
+        <w:t xml:space="preserve">user stories and </w:t>
+      </w:r>
+      <w:r>
+        <w:rPr>
+          <w:lang w:val="en-US"/>
+        </w:rPr>
+        <w:t xml:space="preserve">the </w:t>
+      </w:r>
+      <w:r>
+        <w:rPr>
+          <w:lang w:val="en-US"/>
+        </w:rPr>
+        <w:t xml:space="preserve">non-functional requirements of the </w:t>
+      </w:r>
+      <w:proofErr w:type="spellStart"/>
+      <w:r>
+        <w:rPr>
+          <w:lang w:val="en-US"/>
+        </w:rPr>
+        <w:t>finalised</w:t>
+      </w:r>
+      <w:proofErr w:type="spellEnd"/>
+      <w:r>
+        <w:rPr>
+          <w:lang w:val="en-US"/>
+        </w:rPr>
+        <w:t xml:space="preserve"> system. </w:t>
+      </w:r>
+    </w:p>
+    <w:p>
+      <w:pPr>
+        <w:pStyle w:val="ListParagraph"/>
+        <w:numPr>
+          <w:ilvl w:val="0"/>
+          <w:numId w:val="36"/>
+        </w:numPr>
+        <w:rPr>
+          <w:lang w:val="en-US"/>
+        </w:rPr>
+      </w:pPr>
+      <w:r>
+        <w:rPr>
+          <w:lang w:val="en-US"/>
+        </w:rPr>
+        <w:t xml:space="preserve">The </w:t>
+      </w:r>
+      <w:r>
+        <w:rPr>
+          <w:lang w:val="en-US"/>
+        </w:rPr>
+        <w:t xml:space="preserve">UI/UX </w:t>
+      </w:r>
+      <w:r>
+        <w:rPr>
+          <w:lang w:val="en-US"/>
+        </w:rPr>
+        <w:t>d</w:t>
+      </w:r>
+      <w:r>
+        <w:rPr>
+          <w:lang w:val="en-US"/>
+        </w:rPr>
+        <w:t>esign</w:t>
+      </w:r>
+      <w:r>
+        <w:rPr>
+          <w:lang w:val="en-US"/>
+        </w:rPr>
+        <w:t xml:space="preserve"> chapter</w:t>
+      </w:r>
+      <w:r>
+        <w:rPr>
+          <w:lang w:val="en-US"/>
+        </w:rPr>
+        <w:t xml:space="preserve">, </w:t>
+      </w:r>
+      <w:r>
+        <w:rPr>
+          <w:lang w:val="en-US"/>
+        </w:rPr>
+        <w:t>highlight</w:t>
+      </w:r>
+      <w:r>
+        <w:rPr>
+          <w:lang w:val="en-US"/>
+        </w:rPr>
+        <w:t>ing</w:t>
+      </w:r>
+      <w:r>
+        <w:rPr>
+          <w:lang w:val="en-US"/>
+        </w:rPr>
+        <w:t xml:space="preserve"> </w:t>
+      </w:r>
+      <w:r>
+        <w:rPr>
+          <w:lang w:val="en-US"/>
+        </w:rPr>
+        <w:t>the</w:t>
+      </w:r>
+      <w:r>
+        <w:rPr>
+          <w:lang w:val="en-US"/>
+        </w:rPr>
+        <w:t xml:space="preserve"> HCI design principles</w:t>
+      </w:r>
+      <w:r>
+        <w:rPr>
+          <w:lang w:val="en-US"/>
+        </w:rPr>
+        <w:t xml:space="preserve"> and </w:t>
+      </w:r>
+      <w:r>
+        <w:rPr>
+          <w:lang w:val="en-US"/>
+        </w:rPr>
+        <w:t xml:space="preserve">the </w:t>
+      </w:r>
+      <w:r>
+        <w:rPr>
+          <w:lang w:val="en-US"/>
+        </w:rPr>
+        <w:t xml:space="preserve">related software products in the market. </w:t>
+      </w:r>
+    </w:p>
+    <w:p>
+      <w:pPr>
+        <w:pStyle w:val="ListParagraph"/>
+        <w:numPr>
+          <w:ilvl w:val="0"/>
+          <w:numId w:val="36"/>
+        </w:numPr>
+        <w:rPr>
+          <w:lang w:val="en-US"/>
+        </w:rPr>
+      </w:pPr>
+      <w:r>
+        <w:rPr>
+          <w:lang w:val="en-US"/>
+        </w:rPr>
+        <w:t>The i</w:t>
+      </w:r>
+      <w:r>
+        <w:rPr>
+          <w:lang w:val="en-US"/>
+        </w:rPr>
+        <w:t xml:space="preserve">mplementation </w:t>
+      </w:r>
+      <w:r>
+        <w:rPr>
+          <w:lang w:val="en-US"/>
+        </w:rPr>
+        <w:t>chapter</w:t>
+      </w:r>
+      <w:r>
+        <w:rPr>
+          <w:lang w:val="en-US"/>
+        </w:rPr>
+        <w:t>, that</w:t>
+      </w:r>
+      <w:r>
+        <w:rPr>
+          <w:lang w:val="en-US"/>
+        </w:rPr>
+        <w:t xml:space="preserve"> explores the software tech stack and responsive design, as well as the database </w:t>
+      </w:r>
+      <w:proofErr w:type="spellStart"/>
+      <w:r>
+        <w:rPr>
+          <w:lang w:val="en-US"/>
+        </w:rPr>
+        <w:t>organi</w:t>
+      </w:r>
+      <w:r>
+        <w:rPr>
+          <w:lang w:val="en-US"/>
+        </w:rPr>
+        <w:t>s</w:t>
+      </w:r>
+      <w:r>
+        <w:rPr>
+          <w:lang w:val="en-US"/>
+        </w:rPr>
+        <w:t>ation</w:t>
+      </w:r>
+      <w:proofErr w:type="spellEnd"/>
+      <w:r>
+        <w:rPr>
+          <w:lang w:val="en-US"/>
+        </w:rPr>
+        <w:t>.</w:t>
+      </w:r>
+    </w:p>
+    <w:p>
+      <w:pPr>
+        <w:pStyle w:val="ListParagraph"/>
+        <w:numPr>
+          <w:ilvl w:val="0"/>
+          <w:numId w:val="36"/>
+        </w:numPr>
+        <w:rPr>
+          <w:lang w:val="en-US"/>
+        </w:rPr>
+      </w:pPr>
+      <w:r>
+        <w:rPr>
+          <w:lang w:val="en-US"/>
+        </w:rPr>
+        <w:t>The evaluation chapter</w:t>
+      </w:r>
+      <w:r>
+        <w:rPr>
+          <w:lang w:val="en-US"/>
+        </w:rPr>
+        <w:t>, which</w:t>
+      </w:r>
+      <w:r>
+        <w:rPr>
+          <w:lang w:val="en-US"/>
+        </w:rPr>
+        <w:t xml:space="preserve"> discusses the three phrases of system improvement </w:t>
+      </w:r>
+      <w:r>
+        <w:rPr>
+          <w:lang w:val="en-US"/>
+        </w:rPr>
+        <w:t>processes. They are</w:t>
+      </w:r>
+      <w:r>
+        <w:rPr>
+          <w:lang w:val="en-US"/>
+        </w:rPr>
+        <w:t xml:space="preserve"> paper </w:t>
+      </w:r>
+      <w:r>
+        <w:rPr>
+          <w:lang w:val="en-US"/>
+        </w:rPr>
+        <w:t>prototype</w:t>
+      </w:r>
+      <w:r>
+        <w:rPr>
+          <w:lang w:val="en-US"/>
+        </w:rPr>
+        <w:t xml:space="preserve">, digital </w:t>
+      </w:r>
+      <w:r>
+        <w:rPr>
+          <w:lang w:val="en-US"/>
+        </w:rPr>
+        <w:t>prototype,</w:t>
+      </w:r>
+      <w:r>
+        <w:rPr>
+          <w:lang w:val="en-US"/>
+        </w:rPr>
+        <w:t xml:space="preserve"> and the final software product. </w:t>
+      </w:r>
+    </w:p>
+    <w:p>
+      <w:pPr>
+        <w:pStyle w:val="ListParagraph"/>
+        <w:numPr>
+          <w:ilvl w:val="0"/>
+          <w:numId w:val="36"/>
+        </w:numPr>
+        <w:rPr>
+          <w:lang w:val="en-US"/>
+        </w:rPr>
+      </w:pPr>
+      <w:r>
+        <w:rPr>
+          <w:lang w:val="en-US"/>
+        </w:rPr>
+        <w:t>The test-driven development chapter</w:t>
+      </w:r>
+      <w:r>
+        <w:rPr>
+          <w:lang w:val="en-US"/>
+        </w:rPr>
+        <w:t>, that</w:t>
+      </w:r>
+      <w:r>
+        <w:rPr>
+          <w:lang w:val="en-US"/>
+        </w:rPr>
+        <w:t xml:space="preserve"> </w:t>
+      </w:r>
+      <w:r>
+        <w:rPr>
+          <w:lang w:val="en-US"/>
+        </w:rPr>
+        <w:t xml:space="preserve">demonstrates </w:t>
+      </w:r>
+      <w:r>
+        <w:rPr>
+          <w:lang w:val="en-US"/>
+        </w:rPr>
+        <w:t xml:space="preserve">the </w:t>
+      </w:r>
+      <w:r>
+        <w:rPr>
+          <w:lang w:val="en-US"/>
+        </w:rPr>
+        <w:t xml:space="preserve">unit-testing, and user acceptance criteria. </w:t>
+      </w:r>
+    </w:p>
+    <w:p>
+      <w:pPr>
+        <w:pStyle w:val="ListParagraph"/>
+        <w:numPr>
+          <w:ilvl w:val="0"/>
+          <w:numId w:val="36"/>
+        </w:numPr>
+        <w:rPr>
+          <w:lang w:val="en-US"/>
+        </w:rPr>
+      </w:pPr>
+      <w:r>
+        <w:rPr>
+          <w:lang w:val="en-US"/>
+        </w:rPr>
+        <w:t>The future work chapter</w:t>
+      </w:r>
+      <w:r>
+        <w:rPr>
+          <w:lang w:val="en-US"/>
+        </w:rPr>
+        <w:t>, which</w:t>
+      </w:r>
+      <w:r>
+        <w:rPr>
+          <w:lang w:val="en-US"/>
+        </w:rPr>
+        <w:t xml:space="preserve"> </w:t>
+      </w:r>
+      <w:proofErr w:type="spellStart"/>
+      <w:r>
+        <w:rPr>
+          <w:lang w:val="en-US"/>
+        </w:rPr>
+        <w:t>summarises</w:t>
+      </w:r>
+      <w:proofErr w:type="spellEnd"/>
+      <w:r>
+        <w:rPr>
+          <w:lang w:val="en-US"/>
+        </w:rPr>
+        <w:t xml:space="preserve"> the foreseeable work that can</w:t>
+      </w:r>
+      <w:r>
+        <w:rPr>
+          <w:lang w:val="en-US"/>
+        </w:rPr>
+        <w:t xml:space="preserve"> be</w:t>
+      </w:r>
+      <w:r>
+        <w:rPr>
+          <w:lang w:val="en-US"/>
+        </w:rPr>
+        <w:t xml:space="preserve"> carr</w:t>
+      </w:r>
+      <w:r>
+        <w:rPr>
+          <w:lang w:val="en-US"/>
+        </w:rPr>
+        <w:t>ied</w:t>
+      </w:r>
+      <w:r>
+        <w:rPr>
+          <w:lang w:val="en-US"/>
+        </w:rPr>
+        <w:t xml:space="preserve"> out for this project. </w:t>
+      </w:r>
+    </w:p>
+    <w:p>
+      <w:pPr>
+        <w:rPr>
+          <w:lang w:val="en-US"/>
+        </w:rPr>
+      </w:pPr>
+    </w:p>
+    <w:p>
+      <w:pPr>
+        <w:pStyle w:val="Heading1"/>
+        <w:rPr>
+          <w:lang w:val="en-US"/>
+        </w:rPr>
+      </w:pPr>
+      <w:r>
+        <w:rPr>
+          <w:lang w:val="en-US"/>
+        </w:rPr>
+        <w:t xml:space="preserve">Final Software Product </w:t>
+      </w:r>
+    </w:p>
+    <w:p>
+      <w:pPr>
+        <w:rPr>
+          <w:lang w:val="en-US"/>
+        </w:rPr>
+      </w:pPr>
+    </w:p>
+    <w:p>
+      <w:pPr>
+        <w:pStyle w:val="NoSpacing"/>
+        <w:rPr>
+          <w:lang w:val="en-US"/>
+        </w:rPr>
+      </w:pPr>
+      <w:r>
+        <w:rPr>
+          <w:lang w:val="en-US"/>
+        </w:rPr>
+        <w:t xml:space="preserve">// describe each prototype (with diagrams and descriptions) </w:t>
+      </w:r>
+    </w:p>
+    <w:p>
+      <w:pPr>
+        <w:pStyle w:val="NoSpacing"/>
+        <w:rPr>
+          <w:lang w:val="en-US"/>
+        </w:rPr>
+      </w:pPr>
+      <w:r>
+        <w:rPr>
+          <w:lang w:val="en-US"/>
+        </w:rPr>
+        <w:t xml:space="preserve">Find 12. Dissertation </w:t>
+      </w:r>
+      <w:r>
+        <w:rPr>
+          <w:lang w:val="en-US"/>
+        </w:rPr>
+        <w:t xml:space="preserve">document </w:t>
+      </w:r>
+    </w:p>
+    <w:p>
+      <w:pPr>
+        <w:pStyle w:val="NoSpacing"/>
+        <w:rPr>
+          <w:lang w:val="en-US"/>
+        </w:rPr>
+      </w:pPr>
+    </w:p>
+    <w:p>
+      <w:pPr>
+        <w:pStyle w:val="NoSpacing"/>
+        <w:rPr>
+          <w:lang w:val="en-US"/>
+        </w:rPr>
+      </w:pPr>
+    </w:p>
+    <w:p>
+      <w:pPr>
+        <w:pStyle w:val="NoSpacing"/>
+        <w:rPr>
+          <w:lang w:val="en-US"/>
+        </w:rPr>
+      </w:pPr>
+    </w:p>
+    <w:p>
+      <w:pPr>
+        <w:pStyle w:val="NoSpacing"/>
+        <w:rPr>
+          <w:lang w:val="en-US"/>
+        </w:rPr>
+      </w:pPr>
+    </w:p>
+    <w:p>
+      <w:pPr>
+        <w:pStyle w:val="NoSpacing"/>
+        <w:rPr>
+          <w:lang w:val="en-US"/>
+        </w:rPr>
+      </w:pPr>
+    </w:p>
+    <w:p>
+      <w:pPr>
+        <w:pStyle w:val="NoSpacing"/>
+        <w:rPr>
+          <w:lang w:val="en-US"/>
+        </w:rPr>
+      </w:pPr>
+    </w:p>
+    <w:p>
+      <w:pPr>
+        <w:pStyle w:val="NoSpacing"/>
+        <w:rPr>
+          <w:lang w:val="en-US"/>
+        </w:rPr>
+      </w:pPr>
+    </w:p>
+    <w:p>
+      <w:pPr>
+        <w:pStyle w:val="NoSpacing"/>
+        <w:rPr>
+          <w:lang w:val="en-US"/>
+        </w:rPr>
+      </w:pPr>
+    </w:p>
+    <w:p>
+      <w:pPr>
+        <w:pStyle w:val="NoSpacing"/>
+        <w:rPr>
+          <w:lang w:val="en-US"/>
+        </w:rPr>
+      </w:pPr>
+    </w:p>
+    <w:p>
+      <w:pPr>
+        <w:pStyle w:val="NoSpacing"/>
+        <w:rPr>
+          <w:lang w:val="en-US"/>
+        </w:rPr>
+      </w:pPr>
+    </w:p>
+    <w:p>
+      <w:pPr>
+        <w:pStyle w:val="NoSpacing"/>
+        <w:rPr>
+          <w:lang w:val="en-US"/>
+        </w:rPr>
+      </w:pPr>
+    </w:p>
+    <w:p>
+      <w:pPr>
+        <w:pStyle w:val="Heading1"/>
+        <w:rPr>
+          <w:lang w:val="en-US"/>
+        </w:rPr>
+      </w:pPr>
+      <w:r>
+        <w:rPr>
+          <w:lang w:val="en-US"/>
+        </w:rPr>
+        <w:lastRenderedPageBreak/>
+        <w:t>Software Requirement Specification</w:t>
+      </w:r>
+      <w:r>
+        <w:rPr>
+          <w:lang w:val="en-US"/>
+        </w:rPr>
+        <w:t>s</w:t>
+      </w:r>
+    </w:p>
+    <w:p>
+      <w:pPr>
+        <w:rPr>
+          <w:lang w:val="en-US"/>
+        </w:rPr>
+      </w:pPr>
+    </w:p>
+    <w:p>
+      <w:pPr>
+        <w:pStyle w:val="Heading2"/>
+        <w:rPr>
+          <w:lang w:val="en-US"/>
+        </w:rPr>
+      </w:pPr>
+      <w:r>
+        <w:rPr>
+          <w:lang w:val="en-US"/>
+        </w:rPr>
+        <w:t xml:space="preserve">Done - </w:t>
+      </w:r>
+      <w:r>
+        <w:rPr>
+          <w:lang w:val="en-US"/>
+        </w:rPr>
+        <w:t xml:space="preserve">User Stories </w:t>
+      </w:r>
+    </w:p>
+    <w:p>
+      <w:pPr>
+        <w:rPr>
+          <w:lang w:val="en-US"/>
+        </w:rPr>
+      </w:pPr>
+    </w:p>
+    <w:tbl>
+      <w:tblPr>
+        <w:tblStyle w:val="TableGrid"/>
+        <w:tblW w:w="8784" w:type="dxa"/>
+        <w:tblLook w:val="04A0" w:firstRow="1" w:lastRow="0" w:firstColumn="1" w:lastColumn="0" w:noHBand="0" w:noVBand="1"/>
+      </w:tblPr>
+      <w:tblGrid>
+        <w:gridCol w:w="8784"/>
+      </w:tblGrid>
+      <w:tr>
+        <w:trPr>
+          <w:trHeight w:val="350"/>
+        </w:trPr>
+        <w:tc>
+          <w:tcPr>
+            <w:tcW w:w="8784" w:type="dxa"/>
+          </w:tcPr>
+          <w:p>
+            <w:pPr>
+              <w:rPr>
+                <w:rFonts w:cs="Times New Roman"/>
+                <w:lang w:val="en-US"/>
+              </w:rPr>
+            </w:pPr>
+            <w:r>
+              <w:rPr>
+                <w:rFonts w:cs="Times New Roman"/>
+                <w:lang w:val="en-US"/>
+              </w:rPr>
+              <w:t xml:space="preserve">Restaurant Customer </w:t>
+            </w:r>
+          </w:p>
+        </w:tc>
+      </w:tr>
+      <w:tr>
+        <w:trPr>
+          <w:trHeight w:val="3831"/>
+        </w:trPr>
+        <w:tc>
+          <w:tcPr>
+            <w:tcW w:w="8784" w:type="dxa"/>
+          </w:tcPr>
+          <w:p>
+            <w:pPr>
+              <w:rPr>
+                <w:rFonts w:cs="Times New Roman"/>
+                <w:lang w:val="en-US"/>
+              </w:rPr>
+            </w:pPr>
+          </w:p>
+          <w:p>
+            <w:pPr>
+              <w:rPr>
+                <w:rFonts w:cs="Times New Roman"/>
+                <w:lang w:val="en-US"/>
+              </w:rPr>
+            </w:pPr>
+            <w:r>
+              <w:rPr>
+                <w:rFonts w:cs="Times New Roman"/>
+                <w:lang w:val="en-US"/>
+              </w:rPr>
+              <w:t xml:space="preserve">View, select, and tailor the meals available using a QR </w:t>
+            </w:r>
+            <w:proofErr w:type="gramStart"/>
+            <w:r>
+              <w:rPr>
+                <w:rFonts w:cs="Times New Roman"/>
+                <w:lang w:val="en-US"/>
+              </w:rPr>
+              <w:t>code</w:t>
+            </w:r>
+            <w:proofErr w:type="gramEnd"/>
+          </w:p>
+          <w:p>
+            <w:pPr>
+              <w:ind w:left="720"/>
+              <w:rPr>
+                <w:rFonts w:cs="Times New Roman"/>
+                <w:lang w:val="en-US"/>
+              </w:rPr>
+            </w:pPr>
+            <w:r>
+              <w:rPr>
+                <w:rFonts w:cs="Times New Roman"/>
+                <w:lang w:val="en-US"/>
+              </w:rPr>
+              <w:t xml:space="preserve">So that I can order the food and drinks that I want </w:t>
+            </w:r>
+          </w:p>
+          <w:p>
+            <w:pPr>
+              <w:rPr>
+                <w:rFonts w:cs="Times New Roman"/>
+                <w:lang w:val="en-US"/>
+              </w:rPr>
+            </w:pPr>
+          </w:p>
+          <w:p>
+            <w:pPr>
+              <w:rPr>
+                <w:rFonts w:cs="Times New Roman"/>
+                <w:lang w:val="en-US"/>
+              </w:rPr>
+            </w:pPr>
+            <w:r>
+              <w:rPr>
+                <w:rFonts w:cs="Times New Roman"/>
+                <w:lang w:val="en-US"/>
+              </w:rPr>
+              <w:t xml:space="preserve">View and adjust all the meals I </w:t>
+            </w:r>
+            <w:proofErr w:type="gramStart"/>
+            <w:r>
+              <w:rPr>
+                <w:rFonts w:cs="Times New Roman"/>
+                <w:lang w:val="en-US"/>
+              </w:rPr>
+              <w:t>ordered</w:t>
+            </w:r>
+            <w:proofErr w:type="gramEnd"/>
+          </w:p>
+          <w:p>
+            <w:pPr>
+              <w:ind w:left="720"/>
+              <w:rPr>
+                <w:rFonts w:cs="Times New Roman"/>
+                <w:lang w:val="en-US"/>
+              </w:rPr>
+            </w:pPr>
+            <w:r>
+              <w:rPr>
+                <w:rFonts w:cs="Times New Roman"/>
+                <w:lang w:val="en-US"/>
+              </w:rPr>
+              <w:t xml:space="preserve">So that I can confirm if these are the </w:t>
+            </w:r>
+            <w:proofErr w:type="gramStart"/>
+            <w:r>
+              <w:rPr>
+                <w:rFonts w:cs="Times New Roman"/>
+                <w:lang w:val="en-US"/>
+              </w:rPr>
+              <w:t>meals</w:t>
+            </w:r>
+            <w:proofErr w:type="gramEnd"/>
+            <w:r>
+              <w:rPr>
+                <w:rFonts w:cs="Times New Roman"/>
+                <w:lang w:val="en-US"/>
+              </w:rPr>
+              <w:t xml:space="preserve"> I want to order</w:t>
+            </w:r>
+          </w:p>
+          <w:p>
+            <w:pPr>
+              <w:rPr>
+                <w:rFonts w:cs="Times New Roman"/>
+                <w:lang w:val="en-US"/>
+              </w:rPr>
+            </w:pPr>
+          </w:p>
+          <w:p>
+            <w:pPr>
+              <w:rPr>
+                <w:rFonts w:cs="Times New Roman"/>
+                <w:lang w:val="en-US"/>
+              </w:rPr>
+            </w:pPr>
+            <w:r>
+              <w:rPr>
+                <w:rFonts w:cs="Times New Roman"/>
+                <w:lang w:val="en-US"/>
+              </w:rPr>
+              <w:t xml:space="preserve">Decide if the meals should come together or </w:t>
+            </w:r>
+            <w:proofErr w:type="gramStart"/>
+            <w:r>
+              <w:rPr>
+                <w:rFonts w:cs="Times New Roman"/>
+                <w:lang w:val="en-US"/>
+              </w:rPr>
+              <w:t>separately</w:t>
+            </w:r>
+            <w:proofErr w:type="gramEnd"/>
+          </w:p>
+          <w:p>
+            <w:pPr>
+              <w:ind w:left="720"/>
+              <w:rPr>
+                <w:rFonts w:cs="Times New Roman"/>
+                <w:lang w:val="en-US"/>
+              </w:rPr>
+            </w:pPr>
+            <w:r>
+              <w:rPr>
+                <w:rFonts w:cs="Times New Roman"/>
+                <w:lang w:val="en-US"/>
+              </w:rPr>
+              <w:t xml:space="preserve">So that the meals come in the way I </w:t>
+            </w:r>
+            <w:proofErr w:type="gramStart"/>
+            <w:r>
+              <w:rPr>
+                <w:rFonts w:cs="Times New Roman"/>
+                <w:lang w:val="en-US"/>
+              </w:rPr>
+              <w:t>expect</w:t>
+            </w:r>
+            <w:proofErr w:type="gramEnd"/>
+          </w:p>
+          <w:p>
+            <w:pPr>
+              <w:rPr>
+                <w:rFonts w:cs="Times New Roman"/>
+                <w:lang w:val="en-US"/>
+              </w:rPr>
+            </w:pPr>
+          </w:p>
+          <w:p>
+            <w:pPr>
+              <w:rPr>
+                <w:rFonts w:cs="Times New Roman"/>
+                <w:lang w:val="en-US"/>
+              </w:rPr>
+            </w:pPr>
+            <w:r>
+              <w:rPr>
+                <w:rFonts w:cs="Times New Roman"/>
+                <w:lang w:val="en-US"/>
+              </w:rPr>
+              <w:t xml:space="preserve">Tip and pay for the meals I </w:t>
+            </w:r>
+            <w:proofErr w:type="gramStart"/>
+            <w:r>
+              <w:rPr>
+                <w:rFonts w:cs="Times New Roman"/>
+                <w:lang w:val="en-US"/>
+              </w:rPr>
+              <w:t>ordered</w:t>
+            </w:r>
+            <w:proofErr w:type="gramEnd"/>
+            <w:r>
+              <w:rPr>
+                <w:rFonts w:cs="Times New Roman"/>
+                <w:lang w:val="en-US"/>
+              </w:rPr>
+              <w:t xml:space="preserve"> </w:t>
+            </w:r>
+          </w:p>
+          <w:p>
+            <w:pPr>
+              <w:ind w:left="720"/>
+              <w:rPr>
+                <w:rFonts w:cs="Times New Roman"/>
+                <w:lang w:val="en-US"/>
+              </w:rPr>
+            </w:pPr>
+            <w:r>
+              <w:rPr>
+                <w:rFonts w:cs="Times New Roman"/>
+                <w:lang w:val="en-US"/>
+              </w:rPr>
+              <w:t xml:space="preserve">So that the restaurant will receive the payment they </w:t>
+            </w:r>
+            <w:proofErr w:type="gramStart"/>
+            <w:r>
+              <w:rPr>
+                <w:rFonts w:cs="Times New Roman"/>
+                <w:lang w:val="en-US"/>
+              </w:rPr>
+              <w:t>require</w:t>
+            </w:r>
+            <w:proofErr w:type="gramEnd"/>
+            <w:r>
+              <w:rPr>
+                <w:rFonts w:cs="Times New Roman"/>
+                <w:lang w:val="en-US"/>
+              </w:rPr>
+              <w:t xml:space="preserve"> </w:t>
+            </w:r>
+          </w:p>
+          <w:p>
+            <w:pPr>
+              <w:rPr>
+                <w:rFonts w:cs="Times New Roman"/>
+                <w:lang w:val="en-US"/>
+              </w:rPr>
+            </w:pPr>
+          </w:p>
+          <w:p>
+            <w:pPr>
+              <w:rPr>
+                <w:rFonts w:cs="Times New Roman"/>
+                <w:lang w:val="en-US"/>
+              </w:rPr>
+            </w:pPr>
+            <w:r>
+              <w:rPr>
+                <w:rFonts w:cs="Times New Roman"/>
+                <w:lang w:val="en-US"/>
+              </w:rPr>
+              <w:t>Get a e-</w:t>
+            </w:r>
+            <w:proofErr w:type="gramStart"/>
+            <w:r>
+              <w:rPr>
+                <w:rFonts w:cs="Times New Roman"/>
+                <w:lang w:val="en-US"/>
+              </w:rPr>
+              <w:t>receipt</w:t>
+            </w:r>
+            <w:proofErr w:type="gramEnd"/>
+          </w:p>
+          <w:p>
+            <w:pPr>
+              <w:ind w:left="720"/>
+              <w:rPr>
+                <w:rFonts w:cs="Times New Roman"/>
+                <w:lang w:val="en-US"/>
+              </w:rPr>
+            </w:pPr>
+            <w:r>
+              <w:rPr>
+                <w:rFonts w:cs="Times New Roman"/>
+                <w:lang w:val="en-US"/>
+              </w:rPr>
+              <w:t xml:space="preserve">So that I can claim the money back from my employer </w:t>
+            </w:r>
+          </w:p>
+          <w:p>
+            <w:pPr>
+              <w:rPr>
+                <w:rFonts w:cs="Times New Roman"/>
+                <w:lang w:val="en-US"/>
+              </w:rPr>
+            </w:pPr>
+          </w:p>
+        </w:tc>
+      </w:tr>
+    </w:tbl>
+    <w:p>
+      <w:pPr>
+        <w:pStyle w:val="NoSpacing"/>
+        <w:rPr>
+          <w:lang w:val="en-US"/>
+        </w:rPr>
+      </w:pPr>
+    </w:p>
+    <w:p>
+      <w:pPr>
+        <w:pStyle w:val="NoSpacing"/>
+        <w:rPr>
+          <w:lang w:val="en-US"/>
+        </w:rPr>
+      </w:pPr>
+    </w:p>
+    <w:tbl>
+      <w:tblPr>
+        <w:tblStyle w:val="TableGrid"/>
+        <w:tblW w:w="8784" w:type="dxa"/>
+        <w:tblLook w:val="04A0" w:firstRow="1" w:lastRow="0" w:firstColumn="1" w:lastColumn="0" w:noHBand="0" w:noVBand="1"/>
+      </w:tblPr>
+      <w:tblGrid>
+        <w:gridCol w:w="8784"/>
+      </w:tblGrid>
+      <w:tr>
+        <w:trPr>
+          <w:trHeight w:val="350"/>
+        </w:trPr>
+        <w:tc>
+          <w:tcPr>
+            <w:tcW w:w="8784" w:type="dxa"/>
+          </w:tcPr>
+          <w:p>
+            <w:pPr>
+              <w:rPr>
+                <w:rFonts w:cs="Times New Roman"/>
+                <w:lang w:val="en-US"/>
+              </w:rPr>
+            </w:pPr>
+            <w:r>
+              <w:rPr>
+                <w:rFonts w:cs="Times New Roman"/>
+                <w:lang w:val="en-US"/>
+              </w:rPr>
+              <w:t xml:space="preserve">Restaurant Owner </w:t>
+            </w:r>
+          </w:p>
+        </w:tc>
+      </w:tr>
+      <w:tr>
+        <w:trPr>
+          <w:trHeight w:val="50"/>
+        </w:trPr>
+        <w:tc>
+          <w:tcPr>
+            <w:tcW w:w="8784" w:type="dxa"/>
+          </w:tcPr>
+          <w:p>
+            <w:pPr>
+              <w:rPr>
+                <w:rFonts w:cs="Times New Roman"/>
+                <w:lang w:val="en-US"/>
+              </w:rPr>
+            </w:pPr>
+          </w:p>
+          <w:p>
+            <w:pPr>
+              <w:rPr>
+                <w:rFonts w:cs="Times New Roman"/>
+                <w:lang w:val="en-US"/>
+              </w:rPr>
+            </w:pPr>
+            <w:r>
+              <w:rPr>
+                <w:rFonts w:cs="Times New Roman"/>
+                <w:lang w:val="en-US"/>
+              </w:rPr>
+              <w:t xml:space="preserve">Register an </w:t>
+            </w:r>
+            <w:proofErr w:type="gramStart"/>
+            <w:r>
+              <w:rPr>
+                <w:rFonts w:cs="Times New Roman"/>
+                <w:lang w:val="en-US"/>
+              </w:rPr>
+              <w:t>account</w:t>
+            </w:r>
+            <w:proofErr w:type="gramEnd"/>
+            <w:r>
+              <w:rPr>
+                <w:rFonts w:cs="Times New Roman"/>
+                <w:lang w:val="en-US"/>
+              </w:rPr>
+              <w:t xml:space="preserve"> </w:t>
+            </w:r>
+          </w:p>
+          <w:p>
+            <w:pPr>
+              <w:ind w:left="720"/>
+              <w:rPr>
+                <w:rFonts w:cs="Times New Roman"/>
+                <w:lang w:val="en-US"/>
+              </w:rPr>
+            </w:pPr>
+            <w:r>
+              <w:rPr>
+                <w:rFonts w:cs="Times New Roman"/>
+                <w:lang w:val="en-US"/>
+              </w:rPr>
+              <w:t xml:space="preserve">So that I can use the platform </w:t>
+            </w:r>
+          </w:p>
+          <w:p>
+            <w:pPr>
+              <w:rPr>
+                <w:rFonts w:cs="Times New Roman"/>
+                <w:lang w:val="en-US"/>
+              </w:rPr>
+            </w:pPr>
+          </w:p>
+          <w:p>
+            <w:pPr>
+              <w:rPr>
+                <w:rFonts w:cs="Times New Roman"/>
+                <w:lang w:val="en-US"/>
+              </w:rPr>
+            </w:pPr>
+            <w:r>
+              <w:rPr>
+                <w:rFonts w:cs="Times New Roman"/>
+                <w:lang w:val="en-US"/>
+              </w:rPr>
+              <w:t xml:space="preserve">Edit menu </w:t>
+            </w:r>
+            <w:proofErr w:type="gramStart"/>
+            <w:r>
+              <w:rPr>
+                <w:rFonts w:cs="Times New Roman"/>
+                <w:lang w:val="en-US"/>
+              </w:rPr>
+              <w:t>details</w:t>
+            </w:r>
+            <w:proofErr w:type="gramEnd"/>
+          </w:p>
+          <w:p>
+            <w:pPr>
+              <w:ind w:left="720"/>
+              <w:rPr>
+                <w:rFonts w:cs="Times New Roman"/>
+                <w:lang w:val="en-US"/>
+              </w:rPr>
+            </w:pPr>
+            <w:r>
+              <w:rPr>
+                <w:rFonts w:cs="Times New Roman"/>
+                <w:lang w:val="en-US"/>
+              </w:rPr>
+              <w:t xml:space="preserve">So that I can customize the details in the restaurant ordering platform </w:t>
+            </w:r>
+          </w:p>
+          <w:p>
+            <w:pPr>
+              <w:rPr>
+                <w:rFonts w:cs="Times New Roman"/>
+                <w:lang w:val="en-US"/>
+              </w:rPr>
+            </w:pPr>
+          </w:p>
+          <w:p>
+            <w:pPr>
+              <w:rPr>
+                <w:rFonts w:cs="Times New Roman"/>
+                <w:lang w:val="en-US"/>
+              </w:rPr>
+            </w:pPr>
+            <w:r>
+              <w:rPr>
+                <w:rFonts w:cs="Times New Roman"/>
+                <w:lang w:val="en-US"/>
+              </w:rPr>
+              <w:t xml:space="preserve">Have help </w:t>
+            </w:r>
+            <w:proofErr w:type="gramStart"/>
+            <w:r>
+              <w:rPr>
+                <w:rFonts w:cs="Times New Roman"/>
+                <w:lang w:val="en-US"/>
+              </w:rPr>
+              <w:t>documentations</w:t>
+            </w:r>
+            <w:proofErr w:type="gramEnd"/>
+          </w:p>
+          <w:p>
+            <w:pPr>
+              <w:ind w:left="720"/>
+              <w:rPr>
+                <w:rFonts w:cs="Times New Roman"/>
+                <w:lang w:val="en-US"/>
+              </w:rPr>
+            </w:pPr>
+            <w:r>
+              <w:rPr>
+                <w:rFonts w:cs="Times New Roman"/>
+                <w:lang w:val="en-US"/>
+              </w:rPr>
+              <w:t>So that I can resolve any technical difficulties myself and go through the app tutorials with my employees. I can also get advice with restaurant business growth strategies.</w:t>
+            </w:r>
+          </w:p>
+          <w:p>
+            <w:pPr>
+              <w:rPr>
+                <w:rFonts w:cs="Times New Roman"/>
+                <w:lang w:val="en-US"/>
+              </w:rPr>
+            </w:pPr>
+          </w:p>
+        </w:tc>
+      </w:tr>
+    </w:tbl>
+    <w:p>
+      <w:pPr>
+        <w:pStyle w:val="NoSpacing"/>
+        <w:rPr>
+          <w:lang w:val="en-US"/>
+        </w:rPr>
+      </w:pPr>
+    </w:p>
+    <w:p>
+      <w:pPr>
+        <w:pStyle w:val="NoSpacing"/>
+        <w:rPr>
+          <w:lang w:val="en-US"/>
+        </w:rPr>
+      </w:pPr>
+    </w:p>
+    <w:tbl>
+      <w:tblPr>
+        <w:tblStyle w:val="TableGrid"/>
+        <w:tblW w:w="0" w:type="auto"/>
+        <w:tblLook w:val="04A0" w:firstRow="1" w:lastRow="0" w:firstColumn="1" w:lastColumn="0" w:noHBand="0" w:noVBand="1"/>
+      </w:tblPr>
+      <w:tblGrid>
+        <w:gridCol w:w="8784"/>
+      </w:tblGrid>
+      <w:tr>
+        <w:tc>
+          <w:tcPr>
+            <w:tcW w:w="8784" w:type="dxa"/>
+          </w:tcPr>
+          <w:p>
+            <w:pPr>
+              <w:rPr>
+                <w:rFonts w:cs="Times New Roman"/>
+                <w:lang w:val="en-US"/>
+              </w:rPr>
+            </w:pPr>
+            <w:r>
+              <w:rPr>
+                <w:rFonts w:cs="Times New Roman"/>
+                <w:lang w:val="en-US"/>
+              </w:rPr>
+              <w:t>Company Staff</w:t>
+            </w:r>
+          </w:p>
+        </w:tc>
+      </w:tr>
+      <w:tr>
+        <w:tc>
+          <w:tcPr>
+            <w:tcW w:w="8784" w:type="dxa"/>
+          </w:tcPr>
+          <w:p>
+            <w:pPr>
+              <w:rPr>
+                <w:rFonts w:cs="Times New Roman"/>
+                <w:lang w:val="en-US"/>
+              </w:rPr>
+            </w:pPr>
+          </w:p>
+          <w:p>
+            <w:pPr>
+              <w:rPr>
+                <w:rFonts w:cs="Times New Roman"/>
+                <w:lang w:val="en-US"/>
+              </w:rPr>
+            </w:pPr>
+            <w:r>
+              <w:rPr>
+                <w:rFonts w:cs="Times New Roman"/>
+                <w:lang w:val="en-US"/>
+              </w:rPr>
+              <w:t xml:space="preserve">Have a database to record all the restaurant basic </w:t>
+            </w:r>
+            <w:proofErr w:type="gramStart"/>
+            <w:r>
+              <w:rPr>
+                <w:rFonts w:cs="Times New Roman"/>
+                <w:lang w:val="en-US"/>
+              </w:rPr>
+              <w:t>details</w:t>
+            </w:r>
+            <w:proofErr w:type="gramEnd"/>
+          </w:p>
+          <w:p>
+            <w:pPr>
+              <w:ind w:left="720"/>
+              <w:rPr>
+                <w:rFonts w:cs="Times New Roman"/>
+                <w:lang w:val="en-US"/>
+              </w:rPr>
+            </w:pPr>
+            <w:r>
+              <w:rPr>
+                <w:rFonts w:cs="Times New Roman"/>
+                <w:lang w:val="en-US"/>
+              </w:rPr>
+              <w:t>So that I can confirm a person</w:t>
+            </w:r>
+            <w:r>
+              <w:rPr>
+                <w:rFonts w:cs="Times New Roman"/>
+                <w:lang w:val="en-US"/>
+              </w:rPr>
+              <w:t>'</w:t>
+            </w:r>
+            <w:r>
+              <w:rPr>
+                <w:rFonts w:cs="Times New Roman"/>
+                <w:lang w:val="en-US"/>
+              </w:rPr>
+              <w:t xml:space="preserve">s identity before helping them with a business enquiry </w:t>
+            </w:r>
+          </w:p>
+          <w:p>
+            <w:pPr>
+              <w:ind w:left="720"/>
+              <w:rPr>
+                <w:rFonts w:cs="Times New Roman"/>
+                <w:lang w:val="en-US"/>
+              </w:rPr>
+            </w:pPr>
+          </w:p>
+          <w:p>
+            <w:pPr>
+              <w:rPr>
+                <w:rFonts w:cs="Times New Roman"/>
+                <w:lang w:val="en-US"/>
+              </w:rPr>
+            </w:pPr>
+            <w:r>
+              <w:rPr>
+                <w:rFonts w:cs="Times New Roman"/>
+                <w:lang w:val="en-US"/>
+              </w:rPr>
+              <w:t xml:space="preserve">Edit the menu details for all the restaurant </w:t>
+            </w:r>
+            <w:proofErr w:type="gramStart"/>
+            <w:r>
+              <w:rPr>
+                <w:rFonts w:cs="Times New Roman"/>
+                <w:lang w:val="en-US"/>
+              </w:rPr>
+              <w:t>platforms</w:t>
+            </w:r>
+            <w:proofErr w:type="gramEnd"/>
+            <w:r>
+              <w:rPr>
+                <w:rFonts w:cs="Times New Roman"/>
+                <w:lang w:val="en-US"/>
+              </w:rPr>
+              <w:t xml:space="preserve"> </w:t>
+            </w:r>
+          </w:p>
+          <w:p>
+            <w:pPr>
+              <w:ind w:left="720"/>
+              <w:rPr>
+                <w:rFonts w:cs="Times New Roman"/>
+                <w:lang w:val="en-US"/>
+              </w:rPr>
+            </w:pPr>
+            <w:r>
+              <w:rPr>
+                <w:rFonts w:cs="Times New Roman"/>
+                <w:lang w:val="en-US"/>
+              </w:rPr>
+              <w:t>So that I can set up and update the restaurant ordering platform for the clients</w:t>
+            </w:r>
+          </w:p>
+          <w:p>
+            <w:pPr>
+              <w:ind w:left="720"/>
+              <w:rPr>
+                <w:rFonts w:cs="Times New Roman"/>
+                <w:lang w:val="en-US"/>
+              </w:rPr>
+            </w:pPr>
+          </w:p>
+          <w:p>
+            <w:pPr>
+              <w:rPr>
+                <w:rFonts w:cs="Times New Roman"/>
+                <w:lang w:val="en-US"/>
+              </w:rPr>
+            </w:pPr>
+            <w:r>
+              <w:rPr>
+                <w:rFonts w:cs="Times New Roman"/>
+                <w:lang w:val="en-US"/>
+              </w:rPr>
+              <w:lastRenderedPageBreak/>
+              <w:t xml:space="preserve">Have a database to record all the restaurant QR </w:t>
+            </w:r>
+            <w:proofErr w:type="gramStart"/>
+            <w:r>
+              <w:rPr>
+                <w:rFonts w:cs="Times New Roman"/>
+                <w:lang w:val="en-US"/>
+              </w:rPr>
+              <w:t>codes</w:t>
+            </w:r>
+            <w:proofErr w:type="gramEnd"/>
+            <w:r>
+              <w:rPr>
+                <w:rFonts w:cs="Times New Roman"/>
+                <w:lang w:val="en-US"/>
+              </w:rPr>
+              <w:t xml:space="preserve"> </w:t>
+            </w:r>
+          </w:p>
+          <w:p>
+            <w:pPr>
+              <w:ind w:left="720"/>
+              <w:rPr>
+                <w:rFonts w:cs="Times New Roman"/>
+                <w:lang w:val="en-US"/>
+              </w:rPr>
+            </w:pPr>
+            <w:r>
+              <w:rPr>
+                <w:rFonts w:cs="Times New Roman"/>
+                <w:lang w:val="en-US"/>
+              </w:rPr>
+              <w:t xml:space="preserve">So that I can post a restaurant owner additional QR codes when they lost the </w:t>
+            </w:r>
+            <w:proofErr w:type="gramStart"/>
+            <w:r>
+              <w:rPr>
+                <w:rFonts w:cs="Times New Roman"/>
+                <w:lang w:val="en-US"/>
+              </w:rPr>
+              <w:t>ones</w:t>
+            </w:r>
+            <w:proofErr w:type="gramEnd"/>
+            <w:r>
+              <w:rPr>
+                <w:rFonts w:cs="Times New Roman"/>
+                <w:lang w:val="en-US"/>
+              </w:rPr>
+              <w:t xml:space="preserve"> they have obtained </w:t>
+            </w:r>
+          </w:p>
+          <w:p>
+            <w:pPr>
+              <w:rPr>
+                <w:rFonts w:cs="Times New Roman"/>
+                <w:lang w:val="en-US"/>
+              </w:rPr>
+            </w:pPr>
+          </w:p>
+        </w:tc>
+      </w:tr>
+    </w:tbl>
+    <w:p>
+      <w:pPr>
+        <w:pStyle w:val="NoSpacing"/>
+        <w:rPr>
+          <w:lang w:val="en-US"/>
+        </w:rPr>
+      </w:pPr>
+    </w:p>
+    <w:p>
+      <w:pPr>
+        <w:pStyle w:val="NoSpacing"/>
+        <w:rPr>
+          <w:lang w:val="en-US"/>
+        </w:rPr>
+      </w:pPr>
+    </w:p>
+    <w:tbl>
+      <w:tblPr>
+        <w:tblStyle w:val="TableGrid"/>
+        <w:tblW w:w="0" w:type="auto"/>
+        <w:tblLook w:val="04A0" w:firstRow="1" w:lastRow="0" w:firstColumn="1" w:lastColumn="0" w:noHBand="0" w:noVBand="1"/>
+      </w:tblPr>
+      <w:tblGrid>
+        <w:gridCol w:w="8784"/>
+      </w:tblGrid>
+      <w:tr>
+        <w:tc>
+          <w:tcPr>
+            <w:tcW w:w="8784" w:type="dxa"/>
+          </w:tcPr>
+          <w:p>
+            <w:pPr>
+              <w:rPr>
+                <w:rFonts w:cs="Times New Roman"/>
+                <w:lang w:val="en-US"/>
+              </w:rPr>
+            </w:pPr>
+            <w:r>
+              <w:rPr>
+                <w:rFonts w:cs="Times New Roman"/>
+                <w:lang w:val="en-US"/>
+              </w:rPr>
+              <w:t>Company CEO</w:t>
+            </w:r>
+          </w:p>
+        </w:tc>
+      </w:tr>
+      <w:tr>
+        <w:tc>
+          <w:tcPr>
+            <w:tcW w:w="8784" w:type="dxa"/>
+          </w:tcPr>
+          <w:p>
+            <w:pPr>
+              <w:rPr>
+                <w:rFonts w:cs="Times New Roman"/>
+                <w:lang w:val="en-US"/>
+              </w:rPr>
+            </w:pPr>
+          </w:p>
+          <w:p>
+            <w:pPr>
+              <w:rPr>
+                <w:rFonts w:cs="Times New Roman"/>
+                <w:lang w:val="en-US"/>
+              </w:rPr>
+            </w:pPr>
+            <w:r>
+              <w:rPr>
+                <w:rFonts w:cs="Times New Roman"/>
+                <w:lang w:val="en-US"/>
+              </w:rPr>
+              <w:t xml:space="preserve">Have a database to record all the employee </w:t>
+            </w:r>
+            <w:proofErr w:type="gramStart"/>
+            <w:r>
+              <w:rPr>
+                <w:rFonts w:cs="Times New Roman"/>
+                <w:lang w:val="en-US"/>
+              </w:rPr>
+              <w:t>details</w:t>
+            </w:r>
+            <w:proofErr w:type="gramEnd"/>
+            <w:r>
+              <w:rPr>
+                <w:rFonts w:cs="Times New Roman"/>
+                <w:lang w:val="en-US"/>
+              </w:rPr>
+              <w:t xml:space="preserve"> </w:t>
+            </w:r>
+          </w:p>
+          <w:p>
+            <w:pPr>
+              <w:ind w:left="720"/>
+              <w:rPr>
+                <w:rFonts w:cs="Times New Roman"/>
+                <w:lang w:val="en-US"/>
+              </w:rPr>
+            </w:pPr>
+            <w:r>
+              <w:rPr>
+                <w:rFonts w:cs="Times New Roman"/>
+                <w:lang w:val="en-US"/>
+              </w:rPr>
+              <w:t xml:space="preserve">So that I can contact them when organizing </w:t>
+            </w:r>
+            <w:proofErr w:type="gramStart"/>
+            <w:r>
+              <w:rPr>
+                <w:rFonts w:cs="Times New Roman"/>
+                <w:lang w:val="en-US"/>
+              </w:rPr>
+              <w:t>team work</w:t>
+            </w:r>
+            <w:proofErr w:type="gramEnd"/>
+            <w:r>
+              <w:rPr>
+                <w:rFonts w:cs="Times New Roman"/>
+                <w:lang w:val="en-US"/>
+              </w:rPr>
+              <w:t xml:space="preserve"> and arrange staff payroll</w:t>
+            </w:r>
+          </w:p>
+          <w:p>
+            <w:pPr>
+              <w:ind w:left="720"/>
+              <w:rPr>
+                <w:rFonts w:cs="Times New Roman"/>
+                <w:lang w:val="en-US"/>
+              </w:rPr>
+            </w:pPr>
+          </w:p>
+          <w:p>
+            <w:pPr>
+              <w:rPr>
+                <w:rFonts w:cs="Times New Roman"/>
+                <w:lang w:val="en-US"/>
+              </w:rPr>
+            </w:pPr>
+            <w:r>
+              <w:rPr>
+                <w:rFonts w:cs="Times New Roman"/>
+                <w:lang w:val="en-US"/>
+              </w:rPr>
+              <w:t xml:space="preserve">Have a database to record the weekly restaurant business </w:t>
+            </w:r>
+            <w:proofErr w:type="gramStart"/>
+            <w:r>
+              <w:rPr>
+                <w:rFonts w:cs="Times New Roman"/>
+                <w:lang w:val="en-US"/>
+              </w:rPr>
+              <w:t>transactions</w:t>
+            </w:r>
+            <w:proofErr w:type="gramEnd"/>
+            <w:r>
+              <w:rPr>
+                <w:rFonts w:cs="Times New Roman"/>
+                <w:lang w:val="en-US"/>
+              </w:rPr>
+              <w:t xml:space="preserve"> </w:t>
+            </w:r>
+          </w:p>
+          <w:p>
+            <w:pPr>
+              <w:ind w:left="720"/>
+              <w:rPr>
+                <w:rFonts w:cs="Times New Roman"/>
+                <w:lang w:val="en-US"/>
+              </w:rPr>
+            </w:pPr>
+            <w:r>
+              <w:rPr>
+                <w:rFonts w:cs="Times New Roman"/>
+                <w:lang w:val="en-US"/>
+              </w:rPr>
+              <w:t xml:space="preserve">So that I can automatically organize weekly service </w:t>
+            </w:r>
+            <w:proofErr w:type="spellStart"/>
+            <w:r>
+              <w:rPr>
+                <w:rFonts w:cs="Times New Roman"/>
+                <w:lang w:val="en-US"/>
+              </w:rPr>
+              <w:t>charnges</w:t>
+            </w:r>
+            <w:proofErr w:type="spellEnd"/>
+            <w:r>
+              <w:rPr>
+                <w:rFonts w:cs="Times New Roman"/>
+                <w:lang w:val="en-US"/>
+              </w:rPr>
+              <w:t xml:space="preserve"> for the restaurant owners </w:t>
+            </w:r>
+          </w:p>
+          <w:p>
+            <w:pPr>
+              <w:rPr>
+                <w:rFonts w:cs="Times New Roman"/>
+                <w:lang w:val="en-US"/>
+              </w:rPr>
+            </w:pPr>
+          </w:p>
+          <w:p>
+            <w:pPr>
+              <w:rPr>
+                <w:rFonts w:cs="Times New Roman"/>
+                <w:lang w:val="en-US"/>
+              </w:rPr>
+            </w:pPr>
+            <w:r>
+              <w:rPr>
+                <w:rFonts w:cs="Times New Roman"/>
+                <w:lang w:val="en-US"/>
+              </w:rPr>
+              <w:t xml:space="preserve">Have a database to record the weekly company revenue and the number of active </w:t>
+            </w:r>
+            <w:proofErr w:type="gramStart"/>
+            <w:r>
+              <w:rPr>
+                <w:rFonts w:cs="Times New Roman"/>
+                <w:lang w:val="en-US"/>
+              </w:rPr>
+              <w:t>users</w:t>
+            </w:r>
+            <w:proofErr w:type="gramEnd"/>
+            <w:r>
+              <w:rPr>
+                <w:rFonts w:cs="Times New Roman"/>
+                <w:lang w:val="en-US"/>
+              </w:rPr>
+              <w:t xml:space="preserve"> </w:t>
+            </w:r>
+          </w:p>
+          <w:p>
+            <w:pPr>
+              <w:ind w:left="720"/>
+              <w:rPr>
+                <w:rFonts w:cs="Times New Roman"/>
+                <w:lang w:val="en-US"/>
+              </w:rPr>
+            </w:pPr>
+            <w:r>
+              <w:rPr>
+                <w:rFonts w:cs="Times New Roman"/>
+                <w:lang w:val="en-US"/>
+              </w:rPr>
+              <w:t>So that I can monitor and evaluate company performance and devise customer retention strategies</w:t>
+            </w:r>
+          </w:p>
+          <w:p>
+            <w:pPr>
+              <w:rPr>
+                <w:rFonts w:cs="Times New Roman"/>
+                <w:lang w:val="en-US"/>
+              </w:rPr>
+            </w:pPr>
+          </w:p>
+        </w:tc>
+      </w:tr>
+    </w:tbl>
+    <w:p>
+      <w:pPr>
+        <w:pStyle w:val="NoSpacing"/>
+        <w:rPr>
+          <w:lang w:val="en-US"/>
+        </w:rPr>
+      </w:pPr>
+    </w:p>
+    <w:p>
+      <w:pPr>
+        <w:pStyle w:val="NoSpacing"/>
+        <w:rPr>
+          <w:lang w:val="en-US"/>
+        </w:rPr>
+      </w:pPr>
+    </w:p>
+    <w:p>
+      <w:pPr>
+        <w:pStyle w:val="Heading2"/>
+        <w:rPr>
+          <w:lang w:val="en-US"/>
+        </w:rPr>
+      </w:pPr>
+      <w:r>
+        <w:rPr>
+          <w:lang w:val="en-US"/>
+        </w:rPr>
+        <w:t xml:space="preserve">Non-Functional Requirements </w:t>
+      </w:r>
+    </w:p>
+    <w:p>
+      <w:pPr>
+        <w:rPr>
+          <w:lang w:val="en-US"/>
+        </w:rPr>
+      </w:pPr>
+    </w:p>
+    <w:p>
+      <w:pPr>
+        <w:pStyle w:val="Heading3"/>
+        <w:rPr>
+          <w:lang w:val="en-US"/>
+        </w:rPr>
+      </w:pPr>
+      <w:r>
+        <w:rPr>
+          <w:lang w:val="en-US"/>
+        </w:rPr>
+        <w:t xml:space="preserve">Restaurant Customer Ordering Platform </w:t>
+      </w:r>
+    </w:p>
+    <w:p>
+      <w:pPr>
+        <w:rPr>
+          <w:lang w:val="en-US"/>
+        </w:rPr>
+      </w:pPr>
+    </w:p>
+    <w:p>
+      <w:pPr>
+        <w:rPr>
+          <w:lang w:val="en-US"/>
+        </w:rPr>
+      </w:pPr>
+      <w:r>
+        <w:rPr>
+          <w:lang w:val="en-US"/>
+        </w:rPr>
+        <w:t xml:space="preserve">The restaurant customer ordering platform must be in the form of mobile web. The mobile layout must only work in portrait. The web framework must be responsive for all mobile phone screen sizes. </w:t>
+      </w:r>
+    </w:p>
+    <w:p>
+      <w:pPr>
+        <w:pStyle w:val="NoSpacing"/>
+        <w:rPr>
+          <w:lang w:val="en-US"/>
+        </w:rPr>
+      </w:pPr>
+    </w:p>
+    <w:p>
+      <w:pPr>
+        <w:pStyle w:val="NoSpacing"/>
+        <w:rPr>
+          <w:lang w:val="en-US"/>
+        </w:rPr>
+      </w:pPr>
+    </w:p>
+    <w:p>
+      <w:pPr>
+        <w:pStyle w:val="NoSpacing"/>
+        <w:rPr>
+          <w:lang w:val="en-US"/>
+        </w:rPr>
+      </w:pPr>
+      <w:r>
+        <w:rPr>
+          <w:lang w:val="en-US"/>
+        </w:rPr>
+        <w:t>// what are the system requirements (data volume, scalability, test driven, responsive design, mobile web)?</w:t>
+      </w:r>
+    </w:p>
+    <w:p>
+      <w:pPr>
+        <w:pStyle w:val="NoSpacing"/>
+        <w:rPr>
+          <w:lang w:val="en-US"/>
+        </w:rPr>
+      </w:pPr>
+    </w:p>
+    <w:p>
+      <w:pPr>
+        <w:pStyle w:val="NoSpacing"/>
+        <w:rPr>
+          <w:lang w:val="en-US"/>
+        </w:rPr>
+      </w:pPr>
+    </w:p>
+    <w:p>
+      <w:pPr>
+        <w:pStyle w:val="Heading2"/>
+        <w:rPr>
+          <w:lang w:val="en-US"/>
+        </w:rPr>
+      </w:pPr>
+      <w:r>
+        <w:rPr>
+          <w:lang w:val="en-US"/>
+        </w:rPr>
+        <w:t xml:space="preserve">MOSCOW </w:t>
       </w:r>
     </w:p>
     <w:sectPr>
@@ -138,6 +2949,118 @@
 <file path=word/numbering.xml><?xml version="1.0" encoding="utf-8"?>
 <w:numbering xmlns:wpc="http://schemas.microsoft.com/office/word/2010/wordprocessingCanvas" xmlns:cx="http://schemas.microsoft.com/office/drawing/2014/chartex" xmlns:cx1="http://schemas.microsoft.com/office/drawing/2015/9/8/chartex" xmlns:cx2="http://schemas.microsoft.com/office/drawing/2015/10/21/chartex" xmlns:cx3="http://schemas.microsoft.com/office/drawing/2016/5/9/chartex" xmlns:cx4="http://schemas.microsoft.com/office/drawing/2016/5/10/chartex" xmlns:cx5="http://schemas.microsoft.com/office/drawing/2016/5/11/chartex" xmlns:cx6="http://schemas.microsoft.com/office/drawing/2016/5/12/chartex" xmlns:cx7="http://schemas.microsoft.com/office/drawing/2016/5/13/chartex" xmlns:cx8="http://schemas.microsoft.com/office/drawing/2016/5/14/chartex" xmlns:mc="http://schemas.openxmlformats.org/markup-compatibility/2006" xmlns:aink="http://schemas.microsoft.com/office/drawing/2016/ink" xmlns:am3d="http://schemas.microsoft.com/office/drawing/2017/model3d" xmlns:o="urn:schemas-microsoft-com:office:office" xmlns:r="http://schemas.openxmlformats.org/officeDocument/2006/relationships" xmlns:m="http://schemas.openxmlformats.org/officeDocument/2006/math" xmlns:v="urn:schemas-microsoft-com:vml" xmlns:wp14="http://schemas.microsoft.com/office/word/2010/wordprocessingDrawing" xmlns:wp="http://schemas.openxmlformats.org/drawingml/2006/wordprocessingDrawing" xmlns:w10="urn:schemas-microsoft-com:office:word" xmlns:w="http://schemas.openxmlformats.org/wordprocessingml/2006/main" xmlns:w14="http://schemas.microsoft.com/office/word/2010/wordml" xmlns:w15="http://schemas.microsoft.com/office/word/2012/wordml" xmlns:w16cex="http://schemas.microsoft.com/office/word/2018/wordml/cex" xmlns:w16cid="http://schemas.microsoft.com/office/word/2016/wordml/cid" xmlns:w16="http://schemas.microsoft.com/office/word/2018/wordml" xmlns:w16se="http://schemas.microsoft.com/office/word/2015/wordml/symex" xmlns:wpg="http://schemas.microsoft.com/office/word/2010/wordprocessingGroup" xmlns:wpi="http://schemas.microsoft.com/office/word/2010/wordprocessingInk" xmlns:wne="http://schemas.microsoft.com/office/word/2006/wordml" xmlns:wps="http://schemas.microsoft.com/office/word/2010/wordprocessingShape" mc:Ignorable="w14 w15 w16se w16cid w16 w16cex wp14">
   <w:abstractNum w:abstractNumId="0" w15:restartNumberingAfterBreak="0">
+    <w:nsid w:val="051E6F04"/>
+    <w:multiLevelType w:val="hybridMultilevel"/>
+    <w:tmpl w:val="1220C4B8"/>
+    <w:lvl w:ilvl="0" w:tplc="EBF476C6">
+      <w:numFmt w:val="bullet"/>
+      <w:lvlText w:val="-"/>
+      <w:lvlJc w:val="left"/>
+      <w:pPr>
+        <w:ind w:left="720" w:hanging="360"/>
+      </w:pPr>
+      <w:rPr>
+        <w:rFonts w:ascii="Times New Roman" w:eastAsiaTheme="minorHAnsi" w:hAnsi="Times New Roman" w:cs="Times New Roman" w:hint="default"/>
+      </w:rPr>
+    </w:lvl>
+    <w:lvl w:ilvl="1" w:tplc="08090003" w:tentative="1">
+      <w:start w:val="1"/>
+      <w:numFmt w:val="bullet"/>
+      <w:lvlText w:val="o"/>
+      <w:lvlJc w:val="left"/>
+      <w:pPr>
+        <w:ind w:left="1440" w:hanging="360"/>
+      </w:pPr>
+      <w:rPr>
+        <w:rFonts w:ascii="Courier New" w:hAnsi="Courier New" w:cs="Courier New" w:hint="default"/>
+      </w:rPr>
+    </w:lvl>
+    <w:lvl w:ilvl="2" w:tplc="08090005" w:tentative="1">
+      <w:start w:val="1"/>
+      <w:numFmt w:val="bullet"/>
+      <w:lvlText w:val=""/>
+      <w:lvlJc w:val="left"/>
+      <w:pPr>
+        <w:ind w:left="2160" w:hanging="360"/>
+      </w:pPr>
+      <w:rPr>
+        <w:rFonts w:ascii="Wingdings" w:hAnsi="Wingdings" w:hint="default"/>
+      </w:rPr>
+    </w:lvl>
+    <w:lvl w:ilvl="3" w:tplc="08090001" w:tentative="1">
+      <w:start w:val="1"/>
+      <w:numFmt w:val="bullet"/>
+      <w:lvlText w:val=""/>
+      <w:lvlJc w:val="left"/>
+      <w:pPr>
+        <w:ind w:left="2880" w:hanging="360"/>
+      </w:pPr>
+      <w:rPr>
+        <w:rFonts w:ascii="Symbol" w:hAnsi="Symbol" w:hint="default"/>
+      </w:rPr>
+    </w:lvl>
+    <w:lvl w:ilvl="4" w:tplc="08090003" w:tentative="1">
+      <w:start w:val="1"/>
+      <w:numFmt w:val="bullet"/>
+      <w:lvlText w:val="o"/>
+      <w:lvlJc w:val="left"/>
+      <w:pPr>
+        <w:ind w:left="3600" w:hanging="360"/>
+      </w:pPr>
+      <w:rPr>
+        <w:rFonts w:ascii="Courier New" w:hAnsi="Courier New" w:cs="Courier New" w:hint="default"/>
+      </w:rPr>
+    </w:lvl>
+    <w:lvl w:ilvl="5" w:tplc="08090005" w:tentative="1">
+      <w:start w:val="1"/>
+      <w:numFmt w:val="bullet"/>
+      <w:lvlText w:val=""/>
+      <w:lvlJc w:val="left"/>
+      <w:pPr>
+        <w:ind w:left="4320" w:hanging="360"/>
+      </w:pPr>
+      <w:rPr>
+        <w:rFonts w:ascii="Wingdings" w:hAnsi="Wingdings" w:hint="default"/>
+      </w:rPr>
+    </w:lvl>
+    <w:lvl w:ilvl="6" w:tplc="08090001" w:tentative="1">
+      <w:start w:val="1"/>
+      <w:numFmt w:val="bullet"/>
+      <w:lvlText w:val=""/>
+      <w:lvlJc w:val="left"/>
+      <w:pPr>
+        <w:ind w:left="5040" w:hanging="360"/>
+      </w:pPr>
+      <w:rPr>
+        <w:rFonts w:ascii="Symbol" w:hAnsi="Symbol" w:hint="default"/>
+      </w:rPr>
+    </w:lvl>
+    <w:lvl w:ilvl="7" w:tplc="08090003" w:tentative="1">
+      <w:start w:val="1"/>
+      <w:numFmt w:val="bullet"/>
+      <w:lvlText w:val="o"/>
+      <w:lvlJc w:val="left"/>
+      <w:pPr>
+        <w:ind w:left="5760" w:hanging="360"/>
+      </w:pPr>
+      <w:rPr>
+        <w:rFonts w:ascii="Courier New" w:hAnsi="Courier New" w:cs="Courier New" w:hint="default"/>
+      </w:rPr>
+    </w:lvl>
+    <w:lvl w:ilvl="8" w:tplc="08090005" w:tentative="1">
+      <w:start w:val="1"/>
+      <w:numFmt w:val="bullet"/>
+      <w:lvlText w:val=""/>
+      <w:lvlJc w:val="left"/>
+      <w:pPr>
+        <w:ind w:left="6480" w:hanging="360"/>
+      </w:pPr>
+      <w:rPr>
+        <w:rFonts w:ascii="Wingdings" w:hAnsi="Wingdings" w:hint="default"/>
+      </w:rPr>
+    </w:lvl>
+  </w:abstractNum>
+  <w:abstractNum w:abstractNumId="1" w15:restartNumberingAfterBreak="0">
     <w:nsid w:val="0CAD7D85"/>
     <w:multiLevelType w:val="hybridMultilevel"/>
     <w:tmpl w:val="24E26D58"/>
@@ -226,7 +3149,7 @@
       </w:pPr>
     </w:lvl>
   </w:abstractNum>
-  <w:abstractNum w:abstractNumId="1" w15:restartNumberingAfterBreak="0">
+  <w:abstractNum w:abstractNumId="2" w15:restartNumberingAfterBreak="0">
     <w:nsid w:val="0EAE4A05"/>
     <w:multiLevelType w:val="hybridMultilevel"/>
     <w:tmpl w:val="DD4EA418"/>
@@ -339,7 +3262,7 @@
       </w:rPr>
     </w:lvl>
   </w:abstractNum>
-  <w:abstractNum w:abstractNumId="2" w15:restartNumberingAfterBreak="0">
+  <w:abstractNum w:abstractNumId="3" w15:restartNumberingAfterBreak="0">
     <w:nsid w:val="0F3B00AE"/>
     <w:multiLevelType w:val="hybridMultilevel"/>
     <w:tmpl w:val="FF7004E4"/>
@@ -428,7 +3351,7 @@
       </w:pPr>
     </w:lvl>
   </w:abstractNum>
-  <w:abstractNum w:abstractNumId="3" w15:restartNumberingAfterBreak="0">
+  <w:abstractNum w:abstractNumId="4" w15:restartNumberingAfterBreak="0">
     <w:nsid w:val="14C1616D"/>
     <w:multiLevelType w:val="hybridMultilevel"/>
     <w:tmpl w:val="4F84ECAE"/>
@@ -540,7 +3463,7 @@
       </w:rPr>
     </w:lvl>
   </w:abstractNum>
-  <w:abstractNum w:abstractNumId="4" w15:restartNumberingAfterBreak="0">
+  <w:abstractNum w:abstractNumId="5" w15:restartNumberingAfterBreak="0">
     <w:nsid w:val="14D55675"/>
     <w:multiLevelType w:val="hybridMultilevel"/>
     <w:tmpl w:val="111839F6"/>
@@ -629,7 +3552,7 @@
       </w:pPr>
     </w:lvl>
   </w:abstractNum>
-  <w:abstractNum w:abstractNumId="5" w15:restartNumberingAfterBreak="0">
+  <w:abstractNum w:abstractNumId="6" w15:restartNumberingAfterBreak="0">
     <w:nsid w:val="165572C6"/>
     <w:multiLevelType w:val="hybridMultilevel"/>
     <w:tmpl w:val="3B44F95E"/>
@@ -742,7 +3665,7 @@
       </w:rPr>
     </w:lvl>
   </w:abstractNum>
-  <w:abstractNum w:abstractNumId="6" w15:restartNumberingAfterBreak="0">
+  <w:abstractNum w:abstractNumId="7" w15:restartNumberingAfterBreak="0">
     <w:nsid w:val="16852F8E"/>
     <w:multiLevelType w:val="hybridMultilevel"/>
     <w:tmpl w:val="63DEC6B6"/>
@@ -854,7 +3777,7 @@
       </w:rPr>
     </w:lvl>
   </w:abstractNum>
-  <w:abstractNum w:abstractNumId="7" w15:restartNumberingAfterBreak="0">
+  <w:abstractNum w:abstractNumId="8" w15:restartNumberingAfterBreak="0">
     <w:nsid w:val="1B5D05DB"/>
     <w:multiLevelType w:val="hybridMultilevel"/>
     <w:tmpl w:val="7F462C9E"/>
@@ -943,7 +3866,7 @@
       </w:pPr>
     </w:lvl>
   </w:abstractNum>
-  <w:abstractNum w:abstractNumId="8" w15:restartNumberingAfterBreak="0">
+  <w:abstractNum w:abstractNumId="9" w15:restartNumberingAfterBreak="0">
     <w:nsid w:val="1E6C52FC"/>
     <w:multiLevelType w:val="hybridMultilevel"/>
     <w:tmpl w:val="3948F294"/>
@@ -1032,7 +3955,119 @@
       </w:pPr>
     </w:lvl>
   </w:abstractNum>
-  <w:abstractNum w:abstractNumId="9" w15:restartNumberingAfterBreak="0">
+  <w:abstractNum w:abstractNumId="10" w15:restartNumberingAfterBreak="0">
+    <w:nsid w:val="1E887A83"/>
+    <w:multiLevelType w:val="hybridMultilevel"/>
+    <w:tmpl w:val="494E9268"/>
+    <w:lvl w:ilvl="0" w:tplc="5AAE3D84">
+      <w:numFmt w:val="bullet"/>
+      <w:lvlText w:val="-"/>
+      <w:lvlJc w:val="left"/>
+      <w:pPr>
+        <w:ind w:left="720" w:hanging="360"/>
+      </w:pPr>
+      <w:rPr>
+        <w:rFonts w:ascii="Times New Roman" w:eastAsiaTheme="minorHAnsi" w:hAnsi="Times New Roman" w:cs="Times New Roman" w:hint="default"/>
+      </w:rPr>
+    </w:lvl>
+    <w:lvl w:ilvl="1" w:tplc="08090003" w:tentative="1">
+      <w:start w:val="1"/>
+      <w:numFmt w:val="bullet"/>
+      <w:lvlText w:val="o"/>
+      <w:lvlJc w:val="left"/>
+      <w:pPr>
+        <w:ind w:left="1440" w:hanging="360"/>
+      </w:pPr>
+      <w:rPr>
+        <w:rFonts w:ascii="Courier New" w:hAnsi="Courier New" w:cs="Courier New" w:hint="default"/>
+      </w:rPr>
+    </w:lvl>
+    <w:lvl w:ilvl="2" w:tplc="08090005" w:tentative="1">
+      <w:start w:val="1"/>
+      <w:numFmt w:val="bullet"/>
+      <w:lvlText w:val=""/>
+      <w:lvlJc w:val="left"/>
+      <w:pPr>
+        <w:ind w:left="2160" w:hanging="360"/>
+      </w:pPr>
+      <w:rPr>
+        <w:rFonts w:ascii="Wingdings" w:hAnsi="Wingdings" w:hint="default"/>
+      </w:rPr>
+    </w:lvl>
+    <w:lvl w:ilvl="3" w:tplc="08090001" w:tentative="1">
+      <w:start w:val="1"/>
+      <w:numFmt w:val="bullet"/>
+      <w:lvlText w:val=""/>
+      <w:lvlJc w:val="left"/>
+      <w:pPr>
+        <w:ind w:left="2880" w:hanging="360"/>
+      </w:pPr>
+      <w:rPr>
+        <w:rFonts w:ascii="Symbol" w:hAnsi="Symbol" w:hint="default"/>
+      </w:rPr>
+    </w:lvl>
+    <w:lvl w:ilvl="4" w:tplc="08090003" w:tentative="1">
+      <w:start w:val="1"/>
+      <w:numFmt w:val="bullet"/>
+      <w:lvlText w:val="o"/>
+      <w:lvlJc w:val="left"/>
+      <w:pPr>
+        <w:ind w:left="3600" w:hanging="360"/>
+      </w:pPr>
+      <w:rPr>
+        <w:rFonts w:ascii="Courier New" w:hAnsi="Courier New" w:cs="Courier New" w:hint="default"/>
+      </w:rPr>
+    </w:lvl>
+    <w:lvl w:ilvl="5" w:tplc="08090005" w:tentative="1">
+      <w:start w:val="1"/>
+      <w:numFmt w:val="bullet"/>
+      <w:lvlText w:val=""/>
+      <w:lvlJc w:val="left"/>
+      <w:pPr>
+        <w:ind w:left="4320" w:hanging="360"/>
+      </w:pPr>
+      <w:rPr>
+        <w:rFonts w:ascii="Wingdings" w:hAnsi="Wingdings" w:hint="default"/>
+      </w:rPr>
+    </w:lvl>
+    <w:lvl w:ilvl="6" w:tplc="08090001" w:tentative="1">
+      <w:start w:val="1"/>
+      <w:numFmt w:val="bullet"/>
+      <w:lvlText w:val=""/>
+      <w:lvlJc w:val="left"/>
+      <w:pPr>
+        <w:ind w:left="5040" w:hanging="360"/>
+      </w:pPr>
+      <w:rPr>
+        <w:rFonts w:ascii="Symbol" w:hAnsi="Symbol" w:hint="default"/>
+      </w:rPr>
+    </w:lvl>
+    <w:lvl w:ilvl="7" w:tplc="08090003" w:tentative="1">
+      <w:start w:val="1"/>
+      <w:numFmt w:val="bullet"/>
+      <w:lvlText w:val="o"/>
+      <w:lvlJc w:val="left"/>
+      <w:pPr>
+        <w:ind w:left="5760" w:hanging="360"/>
+      </w:pPr>
+      <w:rPr>
+        <w:rFonts w:ascii="Courier New" w:hAnsi="Courier New" w:cs="Courier New" w:hint="default"/>
+      </w:rPr>
+    </w:lvl>
+    <w:lvl w:ilvl="8" w:tplc="08090005" w:tentative="1">
+      <w:start w:val="1"/>
+      <w:numFmt w:val="bullet"/>
+      <w:lvlText w:val=""/>
+      <w:lvlJc w:val="left"/>
+      <w:pPr>
+        <w:ind w:left="6480" w:hanging="360"/>
+      </w:pPr>
+      <w:rPr>
+        <w:rFonts w:ascii="Wingdings" w:hAnsi="Wingdings" w:hint="default"/>
+      </w:rPr>
+    </w:lvl>
+  </w:abstractNum>
+  <w:abstractNum w:abstractNumId="11" w15:restartNumberingAfterBreak="0">
     <w:nsid w:val="232917FC"/>
     <w:multiLevelType w:val="hybridMultilevel"/>
     <w:tmpl w:val="91C6BC36"/>
@@ -1121,7 +4156,7 @@
       </w:pPr>
     </w:lvl>
   </w:abstractNum>
-  <w:abstractNum w:abstractNumId="10" w15:restartNumberingAfterBreak="0">
+  <w:abstractNum w:abstractNumId="12" w15:restartNumberingAfterBreak="0">
     <w:nsid w:val="2865656C"/>
     <w:multiLevelType w:val="hybridMultilevel"/>
     <w:tmpl w:val="B1103FCE"/>
@@ -1210,7 +4245,7 @@
       </w:pPr>
     </w:lvl>
   </w:abstractNum>
-  <w:abstractNum w:abstractNumId="11" w15:restartNumberingAfterBreak="0">
+  <w:abstractNum w:abstractNumId="13" w15:restartNumberingAfterBreak="0">
     <w:nsid w:val="2A605E88"/>
     <w:multiLevelType w:val="hybridMultilevel"/>
     <w:tmpl w:val="E8DC0242"/>
@@ -1299,7 +4334,7 @@
       </w:pPr>
     </w:lvl>
   </w:abstractNum>
-  <w:abstractNum w:abstractNumId="12" w15:restartNumberingAfterBreak="0">
+  <w:abstractNum w:abstractNumId="14" w15:restartNumberingAfterBreak="0">
     <w:nsid w:val="2E007A1F"/>
     <w:multiLevelType w:val="hybridMultilevel"/>
     <w:tmpl w:val="5AC6BB5E"/>
@@ -1411,7 +4446,7 @@
       </w:rPr>
     </w:lvl>
   </w:abstractNum>
-  <w:abstractNum w:abstractNumId="13" w15:restartNumberingAfterBreak="0">
+  <w:abstractNum w:abstractNumId="15" w15:restartNumberingAfterBreak="0">
     <w:nsid w:val="2FC30783"/>
     <w:multiLevelType w:val="hybridMultilevel"/>
     <w:tmpl w:val="F13C479A"/>
@@ -1500,7 +4535,7 @@
       </w:pPr>
     </w:lvl>
   </w:abstractNum>
-  <w:abstractNum w:abstractNumId="14" w15:restartNumberingAfterBreak="0">
+  <w:abstractNum w:abstractNumId="16" w15:restartNumberingAfterBreak="0">
     <w:nsid w:val="302832FC"/>
     <w:multiLevelType w:val="hybridMultilevel"/>
     <w:tmpl w:val="E91C8A74"/>
@@ -1589,7 +4624,231 @@
       </w:pPr>
     </w:lvl>
   </w:abstractNum>
-  <w:abstractNum w:abstractNumId="15" w15:restartNumberingAfterBreak="0">
+  <w:abstractNum w:abstractNumId="17" w15:restartNumberingAfterBreak="0">
+    <w:nsid w:val="3E8D5F9D"/>
+    <w:multiLevelType w:val="hybridMultilevel"/>
+    <w:tmpl w:val="6916D230"/>
+    <w:lvl w:ilvl="0" w:tplc="4CB04DA0">
+      <w:numFmt w:val="bullet"/>
+      <w:lvlText w:val="-"/>
+      <w:lvlJc w:val="left"/>
+      <w:pPr>
+        <w:ind w:left="720" w:hanging="360"/>
+      </w:pPr>
+      <w:rPr>
+        <w:rFonts w:ascii="Times New Roman" w:eastAsiaTheme="minorHAnsi" w:hAnsi="Times New Roman" w:cs="Times New Roman" w:hint="default"/>
+      </w:rPr>
+    </w:lvl>
+    <w:lvl w:ilvl="1" w:tplc="08090003" w:tentative="1">
+      <w:start w:val="1"/>
+      <w:numFmt w:val="bullet"/>
+      <w:lvlText w:val="o"/>
+      <w:lvlJc w:val="left"/>
+      <w:pPr>
+        <w:ind w:left="1440" w:hanging="360"/>
+      </w:pPr>
+      <w:rPr>
+        <w:rFonts w:ascii="Courier New" w:hAnsi="Courier New" w:cs="Courier New" w:hint="default"/>
+      </w:rPr>
+    </w:lvl>
+    <w:lvl w:ilvl="2" w:tplc="08090005" w:tentative="1">
+      <w:start w:val="1"/>
+      <w:numFmt w:val="bullet"/>
+      <w:lvlText w:val=""/>
+      <w:lvlJc w:val="left"/>
+      <w:pPr>
+        <w:ind w:left="2160" w:hanging="360"/>
+      </w:pPr>
+      <w:rPr>
+        <w:rFonts w:ascii="Wingdings" w:hAnsi="Wingdings" w:hint="default"/>
+      </w:rPr>
+    </w:lvl>
+    <w:lvl w:ilvl="3" w:tplc="08090001" w:tentative="1">
+      <w:start w:val="1"/>
+      <w:numFmt w:val="bullet"/>
+      <w:lvlText w:val=""/>
+      <w:lvlJc w:val="left"/>
+      <w:pPr>
+        <w:ind w:left="2880" w:hanging="360"/>
+      </w:pPr>
+      <w:rPr>
+        <w:rFonts w:ascii="Symbol" w:hAnsi="Symbol" w:hint="default"/>
+      </w:rPr>
+    </w:lvl>
+    <w:lvl w:ilvl="4" w:tplc="08090003" w:tentative="1">
+      <w:start w:val="1"/>
+      <w:numFmt w:val="bullet"/>
+      <w:lvlText w:val="o"/>
+      <w:lvlJc w:val="left"/>
+      <w:pPr>
+        <w:ind w:left="3600" w:hanging="360"/>
+      </w:pPr>
+      <w:rPr>
+        <w:rFonts w:ascii="Courier New" w:hAnsi="Courier New" w:cs="Courier New" w:hint="default"/>
+      </w:rPr>
+    </w:lvl>
+    <w:lvl w:ilvl="5" w:tplc="08090005" w:tentative="1">
+      <w:start w:val="1"/>
+      <w:numFmt w:val="bullet"/>
+      <w:lvlText w:val=""/>
+      <w:lvlJc w:val="left"/>
+      <w:pPr>
+        <w:ind w:left="4320" w:hanging="360"/>
+      </w:pPr>
+      <w:rPr>
+        <w:rFonts w:ascii="Wingdings" w:hAnsi="Wingdings" w:hint="default"/>
+      </w:rPr>
+    </w:lvl>
+    <w:lvl w:ilvl="6" w:tplc="08090001" w:tentative="1">
+      <w:start w:val="1"/>
+      <w:numFmt w:val="bullet"/>
+      <w:lvlText w:val=""/>
+      <w:lvlJc w:val="left"/>
+      <w:pPr>
+        <w:ind w:left="5040" w:hanging="360"/>
+      </w:pPr>
+      <w:rPr>
+        <w:rFonts w:ascii="Symbol" w:hAnsi="Symbol" w:hint="default"/>
+      </w:rPr>
+    </w:lvl>
+    <w:lvl w:ilvl="7" w:tplc="08090003" w:tentative="1">
+      <w:start w:val="1"/>
+      <w:numFmt w:val="bullet"/>
+      <w:lvlText w:val="o"/>
+      <w:lvlJc w:val="left"/>
+      <w:pPr>
+        <w:ind w:left="5760" w:hanging="360"/>
+      </w:pPr>
+      <w:rPr>
+        <w:rFonts w:ascii="Courier New" w:hAnsi="Courier New" w:cs="Courier New" w:hint="default"/>
+      </w:rPr>
+    </w:lvl>
+    <w:lvl w:ilvl="8" w:tplc="08090005" w:tentative="1">
+      <w:start w:val="1"/>
+      <w:numFmt w:val="bullet"/>
+      <w:lvlText w:val=""/>
+      <w:lvlJc w:val="left"/>
+      <w:pPr>
+        <w:ind w:left="6480" w:hanging="360"/>
+      </w:pPr>
+      <w:rPr>
+        <w:rFonts w:ascii="Wingdings" w:hAnsi="Wingdings" w:hint="default"/>
+      </w:rPr>
+    </w:lvl>
+  </w:abstractNum>
+  <w:abstractNum w:abstractNumId="18" w15:restartNumberingAfterBreak="0">
+    <w:nsid w:val="47BC427F"/>
+    <w:multiLevelType w:val="hybridMultilevel"/>
+    <w:tmpl w:val="FED49D26"/>
+    <w:lvl w:ilvl="0" w:tplc="7794EE34">
+      <w:numFmt w:val="bullet"/>
+      <w:lvlText w:val="-"/>
+      <w:lvlJc w:val="left"/>
+      <w:pPr>
+        <w:ind w:left="720" w:hanging="360"/>
+      </w:pPr>
+      <w:rPr>
+        <w:rFonts w:ascii="Times New Roman" w:eastAsiaTheme="minorHAnsi" w:hAnsi="Times New Roman" w:cs="Times New Roman" w:hint="default"/>
+      </w:rPr>
+    </w:lvl>
+    <w:lvl w:ilvl="1" w:tplc="08090003" w:tentative="1">
+      <w:start w:val="1"/>
+      <w:numFmt w:val="bullet"/>
+      <w:lvlText w:val="o"/>
+      <w:lvlJc w:val="left"/>
+      <w:pPr>
+        <w:ind w:left="1440" w:hanging="360"/>
+      </w:pPr>
+      <w:rPr>
+        <w:rFonts w:ascii="Courier New" w:hAnsi="Courier New" w:cs="Courier New" w:hint="default"/>
+      </w:rPr>
+    </w:lvl>
+    <w:lvl w:ilvl="2" w:tplc="08090005" w:tentative="1">
+      <w:start w:val="1"/>
+      <w:numFmt w:val="bullet"/>
+      <w:lvlText w:val=""/>
+      <w:lvlJc w:val="left"/>
+      <w:pPr>
+        <w:ind w:left="2160" w:hanging="360"/>
+      </w:pPr>
+      <w:rPr>
+        <w:rFonts w:ascii="Wingdings" w:hAnsi="Wingdings" w:hint="default"/>
+      </w:rPr>
+    </w:lvl>
+    <w:lvl w:ilvl="3" w:tplc="08090001" w:tentative="1">
+      <w:start w:val="1"/>
+      <w:numFmt w:val="bullet"/>
+      <w:lvlText w:val=""/>
+      <w:lvlJc w:val="left"/>
+      <w:pPr>
+        <w:ind w:left="2880" w:hanging="360"/>
+      </w:pPr>
+      <w:rPr>
+        <w:rFonts w:ascii="Symbol" w:hAnsi="Symbol" w:hint="default"/>
+      </w:rPr>
+    </w:lvl>
+    <w:lvl w:ilvl="4" w:tplc="08090003" w:tentative="1">
+      <w:start w:val="1"/>
+      <w:numFmt w:val="bullet"/>
+      <w:lvlText w:val="o"/>
+      <w:lvlJc w:val="left"/>
+      <w:pPr>
+        <w:ind w:left="3600" w:hanging="360"/>
+      </w:pPr>
+      <w:rPr>
+        <w:rFonts w:ascii="Courier New" w:hAnsi="Courier New" w:cs="Courier New" w:hint="default"/>
+      </w:rPr>
+    </w:lvl>
+    <w:lvl w:ilvl="5" w:tplc="08090005" w:tentative="1">
+      <w:start w:val="1"/>
+      <w:numFmt w:val="bullet"/>
+      <w:lvlText w:val=""/>
+      <w:lvlJc w:val="left"/>
+      <w:pPr>
+        <w:ind w:left="4320" w:hanging="360"/>
+      </w:pPr>
+      <w:rPr>
+        <w:rFonts w:ascii="Wingdings" w:hAnsi="Wingdings" w:hint="default"/>
+      </w:rPr>
+    </w:lvl>
+    <w:lvl w:ilvl="6" w:tplc="08090001" w:tentative="1">
+      <w:start w:val="1"/>
+      <w:numFmt w:val="bullet"/>
+      <w:lvlText w:val=""/>
+      <w:lvlJc w:val="left"/>
+      <w:pPr>
+        <w:ind w:left="5040" w:hanging="360"/>
+      </w:pPr>
+      <w:rPr>
+        <w:rFonts w:ascii="Symbol" w:hAnsi="Symbol" w:hint="default"/>
+      </w:rPr>
+    </w:lvl>
+    <w:lvl w:ilvl="7" w:tplc="08090003" w:tentative="1">
+      <w:start w:val="1"/>
+      <w:numFmt w:val="bullet"/>
+      <w:lvlText w:val="o"/>
+      <w:lvlJc w:val="left"/>
+      <w:pPr>
+        <w:ind w:left="5760" w:hanging="360"/>
+      </w:pPr>
+      <w:rPr>
+        <w:rFonts w:ascii="Courier New" w:hAnsi="Courier New" w:cs="Courier New" w:hint="default"/>
+      </w:rPr>
+    </w:lvl>
+    <w:lvl w:ilvl="8" w:tplc="08090005" w:tentative="1">
+      <w:start w:val="1"/>
+      <w:numFmt w:val="bullet"/>
+      <w:lvlText w:val=""/>
+      <w:lvlJc w:val="left"/>
+      <w:pPr>
+        <w:ind w:left="6480" w:hanging="360"/>
+      </w:pPr>
+      <w:rPr>
+        <w:rFonts w:ascii="Wingdings" w:hAnsi="Wingdings" w:hint="default"/>
+      </w:rPr>
+    </w:lvl>
+  </w:abstractNum>
+  <w:abstractNum w:abstractNumId="19" w15:restartNumberingAfterBreak="0">
     <w:nsid w:val="49225D09"/>
     <w:multiLevelType w:val="hybridMultilevel"/>
     <w:tmpl w:val="2244D96E"/>
@@ -1678,7 +4937,7 @@
       </w:pPr>
     </w:lvl>
   </w:abstractNum>
-  <w:abstractNum w:abstractNumId="16" w15:restartNumberingAfterBreak="0">
+  <w:abstractNum w:abstractNumId="20" w15:restartNumberingAfterBreak="0">
     <w:nsid w:val="4FA94F9E"/>
     <w:multiLevelType w:val="hybridMultilevel"/>
     <w:tmpl w:val="8806D15A"/>
@@ -1767,7 +5026,7 @@
       </w:pPr>
     </w:lvl>
   </w:abstractNum>
-  <w:abstractNum w:abstractNumId="17" w15:restartNumberingAfterBreak="0">
+  <w:abstractNum w:abstractNumId="21" w15:restartNumberingAfterBreak="0">
     <w:nsid w:val="58CA7714"/>
     <w:multiLevelType w:val="hybridMultilevel"/>
     <w:tmpl w:val="C832B768"/>
@@ -1856,7 +5115,7 @@
       </w:pPr>
     </w:lvl>
   </w:abstractNum>
-  <w:abstractNum w:abstractNumId="18" w15:restartNumberingAfterBreak="0">
+  <w:abstractNum w:abstractNumId="22" w15:restartNumberingAfterBreak="0">
     <w:nsid w:val="5D21128D"/>
     <w:multiLevelType w:val="hybridMultilevel"/>
     <w:tmpl w:val="3CEC9658"/>
@@ -1969,7 +5228,7 @@
       </w:rPr>
     </w:lvl>
   </w:abstractNum>
-  <w:abstractNum w:abstractNumId="19" w15:restartNumberingAfterBreak="0">
+  <w:abstractNum w:abstractNumId="23" w15:restartNumberingAfterBreak="0">
     <w:nsid w:val="5F173DD4"/>
     <w:multiLevelType w:val="hybridMultilevel"/>
     <w:tmpl w:val="111839F6"/>
@@ -2058,7 +5317,7 @@
       </w:pPr>
     </w:lvl>
   </w:abstractNum>
-  <w:abstractNum w:abstractNumId="20" w15:restartNumberingAfterBreak="0">
+  <w:abstractNum w:abstractNumId="24" w15:restartNumberingAfterBreak="0">
     <w:nsid w:val="60AA327D"/>
     <w:multiLevelType w:val="hybridMultilevel"/>
     <w:tmpl w:val="111839F6"/>
@@ -2147,7 +5406,7 @@
       </w:pPr>
     </w:lvl>
   </w:abstractNum>
-  <w:abstractNum w:abstractNumId="21" w15:restartNumberingAfterBreak="0">
+  <w:abstractNum w:abstractNumId="25" w15:restartNumberingAfterBreak="0">
     <w:nsid w:val="61B8158B"/>
     <w:multiLevelType w:val="hybridMultilevel"/>
     <w:tmpl w:val="330E1AB4"/>
@@ -2260,7 +5519,7 @@
       </w:rPr>
     </w:lvl>
   </w:abstractNum>
-  <w:abstractNum w:abstractNumId="22" w15:restartNumberingAfterBreak="0">
+  <w:abstractNum w:abstractNumId="26" w15:restartNumberingAfterBreak="0">
     <w:nsid w:val="64E14F28"/>
     <w:multiLevelType w:val="hybridMultilevel"/>
     <w:tmpl w:val="AB927B66"/>
@@ -2349,7 +5608,7 @@
       </w:pPr>
     </w:lvl>
   </w:abstractNum>
-  <w:abstractNum w:abstractNumId="23" w15:restartNumberingAfterBreak="0">
+  <w:abstractNum w:abstractNumId="27" w15:restartNumberingAfterBreak="0">
     <w:nsid w:val="6A785956"/>
     <w:multiLevelType w:val="hybridMultilevel"/>
     <w:tmpl w:val="5EB6E496"/>
@@ -2438,7 +5697,7 @@
       </w:pPr>
     </w:lvl>
   </w:abstractNum>
-  <w:abstractNum w:abstractNumId="24" w15:restartNumberingAfterBreak="0">
+  <w:abstractNum w:abstractNumId="28" w15:restartNumberingAfterBreak="0">
     <w:nsid w:val="6B877466"/>
     <w:multiLevelType w:val="hybridMultilevel"/>
     <w:tmpl w:val="BC522A32"/>
@@ -2550,7 +5809,7 @@
       </w:rPr>
     </w:lvl>
   </w:abstractNum>
-  <w:abstractNum w:abstractNumId="25" w15:restartNumberingAfterBreak="0">
+  <w:abstractNum w:abstractNumId="29" w15:restartNumberingAfterBreak="0">
     <w:nsid w:val="6D192952"/>
     <w:multiLevelType w:val="hybridMultilevel"/>
     <w:tmpl w:val="EE946660"/>
@@ -2662,7 +5921,7 @@
       </w:rPr>
     </w:lvl>
   </w:abstractNum>
-  <w:abstractNum w:abstractNumId="26" w15:restartNumberingAfterBreak="0">
+  <w:abstractNum w:abstractNumId="30" w15:restartNumberingAfterBreak="0">
     <w:nsid w:val="6E7A1D3E"/>
     <w:multiLevelType w:val="hybridMultilevel"/>
     <w:tmpl w:val="8DAEDD58"/>
@@ -2751,7 +6010,119 @@
       </w:pPr>
     </w:lvl>
   </w:abstractNum>
-  <w:abstractNum w:abstractNumId="27" w15:restartNumberingAfterBreak="0">
+  <w:abstractNum w:abstractNumId="31" w15:restartNumberingAfterBreak="0">
+    <w:nsid w:val="6F7058A6"/>
+    <w:multiLevelType w:val="hybridMultilevel"/>
+    <w:tmpl w:val="9FA64858"/>
+    <w:lvl w:ilvl="0" w:tplc="B65C6DE6">
+      <w:numFmt w:val="bullet"/>
+      <w:lvlText w:val="-"/>
+      <w:lvlJc w:val="left"/>
+      <w:pPr>
+        <w:ind w:left="720" w:hanging="360"/>
+      </w:pPr>
+      <w:rPr>
+        <w:rFonts w:ascii="Times New Roman" w:eastAsiaTheme="minorHAnsi" w:hAnsi="Times New Roman" w:cs="Times New Roman" w:hint="default"/>
+      </w:rPr>
+    </w:lvl>
+    <w:lvl w:ilvl="1" w:tplc="08090003" w:tentative="1">
+      <w:start w:val="1"/>
+      <w:numFmt w:val="bullet"/>
+      <w:lvlText w:val="o"/>
+      <w:lvlJc w:val="left"/>
+      <w:pPr>
+        <w:ind w:left="1440" w:hanging="360"/>
+      </w:pPr>
+      <w:rPr>
+        <w:rFonts w:ascii="Courier New" w:hAnsi="Courier New" w:cs="Courier New" w:hint="default"/>
+      </w:rPr>
+    </w:lvl>
+    <w:lvl w:ilvl="2" w:tplc="08090005" w:tentative="1">
+      <w:start w:val="1"/>
+      <w:numFmt w:val="bullet"/>
+      <w:lvlText w:val=""/>
+      <w:lvlJc w:val="left"/>
+      <w:pPr>
+        <w:ind w:left="2160" w:hanging="360"/>
+      </w:pPr>
+      <w:rPr>
+        <w:rFonts w:ascii="Wingdings" w:hAnsi="Wingdings" w:hint="default"/>
+      </w:rPr>
+    </w:lvl>
+    <w:lvl w:ilvl="3" w:tplc="08090001" w:tentative="1">
+      <w:start w:val="1"/>
+      <w:numFmt w:val="bullet"/>
+      <w:lvlText w:val=""/>
+      <w:lvlJc w:val="left"/>
+      <w:pPr>
+        <w:ind w:left="2880" w:hanging="360"/>
+      </w:pPr>
+      <w:rPr>
+        <w:rFonts w:ascii="Symbol" w:hAnsi="Symbol" w:hint="default"/>
+      </w:rPr>
+    </w:lvl>
+    <w:lvl w:ilvl="4" w:tplc="08090003" w:tentative="1">
+      <w:start w:val="1"/>
+      <w:numFmt w:val="bullet"/>
+      <w:lvlText w:val="o"/>
+      <w:lvlJc w:val="left"/>
+      <w:pPr>
+        <w:ind w:left="3600" w:hanging="360"/>
+      </w:pPr>
+      <w:rPr>
+        <w:rFonts w:ascii="Courier New" w:hAnsi="Courier New" w:cs="Courier New" w:hint="default"/>
+      </w:rPr>
+    </w:lvl>
+    <w:lvl w:ilvl="5" w:tplc="08090005" w:tentative="1">
+      <w:start w:val="1"/>
+      <w:numFmt w:val="bullet"/>
+      <w:lvlText w:val=""/>
+      <w:lvlJc w:val="left"/>
+      <w:pPr>
+        <w:ind w:left="4320" w:hanging="360"/>
+      </w:pPr>
+      <w:rPr>
+        <w:rFonts w:ascii="Wingdings" w:hAnsi="Wingdings" w:hint="default"/>
+      </w:rPr>
+    </w:lvl>
+    <w:lvl w:ilvl="6" w:tplc="08090001" w:tentative="1">
+      <w:start w:val="1"/>
+      <w:numFmt w:val="bullet"/>
+      <w:lvlText w:val=""/>
+      <w:lvlJc w:val="left"/>
+      <w:pPr>
+        <w:ind w:left="5040" w:hanging="360"/>
+      </w:pPr>
+      <w:rPr>
+        <w:rFonts w:ascii="Symbol" w:hAnsi="Symbol" w:hint="default"/>
+      </w:rPr>
+    </w:lvl>
+    <w:lvl w:ilvl="7" w:tplc="08090003" w:tentative="1">
+      <w:start w:val="1"/>
+      <w:numFmt w:val="bullet"/>
+      <w:lvlText w:val="o"/>
+      <w:lvlJc w:val="left"/>
+      <w:pPr>
+        <w:ind w:left="5760" w:hanging="360"/>
+      </w:pPr>
+      <w:rPr>
+        <w:rFonts w:ascii="Courier New" w:hAnsi="Courier New" w:cs="Courier New" w:hint="default"/>
+      </w:rPr>
+    </w:lvl>
+    <w:lvl w:ilvl="8" w:tplc="08090005" w:tentative="1">
+      <w:start w:val="1"/>
+      <w:numFmt w:val="bullet"/>
+      <w:lvlText w:val=""/>
+      <w:lvlJc w:val="left"/>
+      <w:pPr>
+        <w:ind w:left="6480" w:hanging="360"/>
+      </w:pPr>
+      <w:rPr>
+        <w:rFonts w:ascii="Wingdings" w:hAnsi="Wingdings" w:hint="default"/>
+      </w:rPr>
+    </w:lvl>
+  </w:abstractNum>
+  <w:abstractNum w:abstractNumId="32" w15:restartNumberingAfterBreak="0">
     <w:nsid w:val="79255792"/>
     <w:multiLevelType w:val="hybridMultilevel"/>
     <w:tmpl w:val="FEA2270E"/>
@@ -2863,7 +6234,7 @@
       </w:rPr>
     </w:lvl>
   </w:abstractNum>
-  <w:abstractNum w:abstractNumId="28" w15:restartNumberingAfterBreak="0">
+  <w:abstractNum w:abstractNumId="33" w15:restartNumberingAfterBreak="0">
     <w:nsid w:val="7B19522A"/>
     <w:multiLevelType w:val="hybridMultilevel"/>
     <w:tmpl w:val="0EC64896"/>
@@ -2952,7 +6323,7 @@
       </w:pPr>
     </w:lvl>
   </w:abstractNum>
-  <w:abstractNum w:abstractNumId="29" w15:restartNumberingAfterBreak="0">
+  <w:abstractNum w:abstractNumId="34" w15:restartNumberingAfterBreak="0">
     <w:nsid w:val="7BF06963"/>
     <w:multiLevelType w:val="hybridMultilevel"/>
     <w:tmpl w:val="DE6C52B0"/>
@@ -3064,7 +6435,7 @@
       </w:rPr>
     </w:lvl>
   </w:abstractNum>
-  <w:abstractNum w:abstractNumId="30" w15:restartNumberingAfterBreak="0">
+  <w:abstractNum w:abstractNumId="35" w15:restartNumberingAfterBreak="0">
     <w:nsid w:val="7CDD7BC4"/>
     <w:multiLevelType w:val="hybridMultilevel"/>
     <w:tmpl w:val="057A66C4"/>
@@ -3154,97 +6525,112 @@
     </w:lvl>
   </w:abstractNum>
   <w:num w:numId="1">
+    <w:abstractNumId w:val="20"/>
+  </w:num>
+  <w:num w:numId="2">
+    <w:abstractNumId w:val="25"/>
+  </w:num>
+  <w:num w:numId="3">
+    <w:abstractNumId w:val="22"/>
+  </w:num>
+  <w:num w:numId="4">
+    <w:abstractNumId w:val="27"/>
+  </w:num>
+  <w:num w:numId="5">
+    <w:abstractNumId w:val="13"/>
+  </w:num>
+  <w:num w:numId="6">
+    <w:abstractNumId w:val="5"/>
+  </w:num>
+  <w:num w:numId="7">
+    <w:abstractNumId w:val="23"/>
+  </w:num>
+  <w:num w:numId="8">
+    <w:abstractNumId w:val="19"/>
+  </w:num>
+  <w:num w:numId="9">
+    <w:abstractNumId w:val="24"/>
+  </w:num>
+  <w:num w:numId="10">
     <w:abstractNumId w:val="16"/>
   </w:num>
-  <w:num w:numId="2">
+  <w:num w:numId="11">
+    <w:abstractNumId w:val="30"/>
+  </w:num>
+  <w:num w:numId="12">
+    <w:abstractNumId w:val="1"/>
+  </w:num>
+  <w:num w:numId="13">
     <w:abstractNumId w:val="21"/>
   </w:num>
-  <w:num w:numId="3">
+  <w:num w:numId="14">
+    <w:abstractNumId w:val="15"/>
+  </w:num>
+  <w:num w:numId="15">
+    <w:abstractNumId w:val="32"/>
+  </w:num>
+  <w:num w:numId="16">
+    <w:abstractNumId w:val="4"/>
+  </w:num>
+  <w:num w:numId="17">
+    <w:abstractNumId w:val="6"/>
+  </w:num>
+  <w:num w:numId="18">
+    <w:abstractNumId w:val="2"/>
+  </w:num>
+  <w:num w:numId="19">
+    <w:abstractNumId w:val="7"/>
+  </w:num>
+  <w:num w:numId="20">
+    <w:abstractNumId w:val="26"/>
+  </w:num>
+  <w:num w:numId="21">
+    <w:abstractNumId w:val="11"/>
+  </w:num>
+  <w:num w:numId="22">
+    <w:abstractNumId w:val="8"/>
+  </w:num>
+  <w:num w:numId="23">
+    <w:abstractNumId w:val="33"/>
+  </w:num>
+  <w:num w:numId="24">
+    <w:abstractNumId w:val="35"/>
+  </w:num>
+  <w:num w:numId="25">
+    <w:abstractNumId w:val="29"/>
+  </w:num>
+  <w:num w:numId="26">
+    <w:abstractNumId w:val="12"/>
+  </w:num>
+  <w:num w:numId="27">
+    <w:abstractNumId w:val="3"/>
+  </w:num>
+  <w:num w:numId="28">
+    <w:abstractNumId w:val="34"/>
+  </w:num>
+  <w:num w:numId="29">
+    <w:abstractNumId w:val="9"/>
+  </w:num>
+  <w:num w:numId="30">
+    <w:abstractNumId w:val="14"/>
+  </w:num>
+  <w:num w:numId="31">
+    <w:abstractNumId w:val="28"/>
+  </w:num>
+  <w:num w:numId="32">
+    <w:abstractNumId w:val="10"/>
+  </w:num>
+  <w:num w:numId="33">
+    <w:abstractNumId w:val="0"/>
+  </w:num>
+  <w:num w:numId="34">
+    <w:abstractNumId w:val="31"/>
+  </w:num>
+  <w:num w:numId="35">
     <w:abstractNumId w:val="18"/>
   </w:num>
-  <w:num w:numId="4">
-    <w:abstractNumId w:val="23"/>
-  </w:num>
-  <w:num w:numId="5">
-    <w:abstractNumId w:val="11"/>
-  </w:num>
-  <w:num w:numId="6">
-    <w:abstractNumId w:val="4"/>
-  </w:num>
-  <w:num w:numId="7">
-    <w:abstractNumId w:val="19"/>
-  </w:num>
-  <w:num w:numId="8">
-    <w:abstractNumId w:val="15"/>
-  </w:num>
-  <w:num w:numId="9">
-    <w:abstractNumId w:val="20"/>
-  </w:num>
-  <w:num w:numId="10">
-    <w:abstractNumId w:val="14"/>
-  </w:num>
-  <w:num w:numId="11">
-    <w:abstractNumId w:val="26"/>
-  </w:num>
-  <w:num w:numId="12">
-    <w:abstractNumId w:val="0"/>
-  </w:num>
-  <w:num w:numId="13">
+  <w:num w:numId="36">
     <w:abstractNumId w:val="17"/>
-  </w:num>
-  <w:num w:numId="14">
-    <w:abstractNumId w:val="13"/>
-  </w:num>
-  <w:num w:numId="15">
-    <w:abstractNumId w:val="27"/>
-  </w:num>
-  <w:num w:numId="16">
-    <w:abstractNumId w:val="3"/>
-  </w:num>
-  <w:num w:numId="17">
-    <w:abstractNumId w:val="5"/>
-  </w:num>
-  <w:num w:numId="18">
-    <w:abstractNumId w:val="1"/>
-  </w:num>
-  <w:num w:numId="19">
-    <w:abstractNumId w:val="6"/>
-  </w:num>
-  <w:num w:numId="20">
-    <w:abstractNumId w:val="22"/>
-  </w:num>
-  <w:num w:numId="21">
-    <w:abstractNumId w:val="9"/>
-  </w:num>
-  <w:num w:numId="22">
-    <w:abstractNumId w:val="7"/>
-  </w:num>
-  <w:num w:numId="23">
-    <w:abstractNumId w:val="28"/>
-  </w:num>
-  <w:num w:numId="24">
-    <w:abstractNumId w:val="30"/>
-  </w:num>
-  <w:num w:numId="25">
-    <w:abstractNumId w:val="25"/>
-  </w:num>
-  <w:num w:numId="26">
-    <w:abstractNumId w:val="10"/>
-  </w:num>
-  <w:num w:numId="27">
-    <w:abstractNumId w:val="2"/>
-  </w:num>
-  <w:num w:numId="28">
-    <w:abstractNumId w:val="29"/>
-  </w:num>
-  <w:num w:numId="29">
-    <w:abstractNumId w:val="8"/>
-  </w:num>
-  <w:num w:numId="30">
-    <w:abstractNumId w:val="12"/>
-  </w:num>
-  <w:num w:numId="31">
-    <w:abstractNumId w:val="24"/>
   </w:num>
   <w:numIdMacAtCleanup w:val="5"/>
 </w:numbering>
@@ -3891,12 +7277,13 @@
     <w:name w:val="No Spacing"/>
     <w:uiPriority w:val="1"/>
     <w:qFormat/>
-    <w:rsid w:val="00D0504C"/>
+    <w:rsid w:val="00661305"/>
     <w:pPr>
       <w:spacing w:after="0" w:line="240" w:lineRule="auto"/>
     </w:pPr>
     <w:rPr>
-      <w:rFonts w:ascii="Roboto" w:hAnsi="Roboto"/>
+      <w:rFonts w:ascii="Times New Roman" w:hAnsi="Times New Roman"/>
+      <w:color w:val="767171" w:themeColor="background2" w:themeShade="80"/>
       <w:sz w:val="24"/>
     </w:rPr>
   </w:style>

</xml_diff>